<commit_message>
uygulamanın seçilmesinin nedeni eklendi
</commit_message>
<xml_diff>
--- a/Hallaç Mansur Akbaş Uzmanlık Tezi_Agustos_2024.docx
+++ b/Hallaç Mansur Akbaş Uzmanlık Tezi_Agustos_2024.docx
@@ -2964,6 +2964,7 @@
           <w:lang w:eastAsia="tr-TR"/>
         </w:rPr>
       </w:pPr>
+      <w:proofErr w:type="gramStart"/>
       <w:r>
         <w:rPr>
           <w:rFonts w:ascii="Times New Roman" w:hAnsi="Times New Roman"/>
@@ -2971,7 +2972,17 @@
           <w:szCs w:val="24"/>
           <w:lang w:eastAsia="tr-TR"/>
         </w:rPr>
-        <w:t>Tarih: …./…./………</w:t>
+        <w:t>Tarih: ….</w:t>
+      </w:r>
+      <w:proofErr w:type="gramEnd"/>
+      <w:r>
+        <w:rPr>
+          <w:rFonts w:ascii="Times New Roman" w:hAnsi="Times New Roman"/>
+          <w:sz w:val="24"/>
+          <w:szCs w:val="24"/>
+          <w:lang w:eastAsia="tr-TR"/>
+        </w:rPr>
+        <w:t>/…./………</w:t>
       </w:r>
     </w:p>
     <w:p>
@@ -15394,7 +15405,15 @@
       </w:r>
       <w:r>
         <w:tab/>
-        <w:t>5510 sayılı Kanunun 4 üncü maddesinin 1 inci fıkrasının (b) bendi</w:t>
+        <w:t xml:space="preserve">5510 sayılı Kanunun </w:t>
+      </w:r>
+      <w:proofErr w:type="gramStart"/>
+      <w:r>
+        <w:t>4 üncü</w:t>
+      </w:r>
+      <w:proofErr w:type="gramEnd"/>
+      <w:r>
+        <w:t xml:space="preserve"> maddesinin 1 inci fıkrasının (b) bendi</w:t>
       </w:r>
     </w:p>
     <w:p>
@@ -17745,7 +17764,7 @@
           <w14:ligatures w14:val="standardContextual"/>
         </w:rPr>
         <w:drawing>
-          <wp:inline distT="0" distB="0" distL="0" distR="0" wp14:anchorId="76C494E8" wp14:editId="1192533A">
+          <wp:inline distT="0" distB="0" distL="0" distR="0" wp14:anchorId="76C494E8" wp14:editId="2B9218CB">
             <wp:extent cx="5219700" cy="2232660"/>
             <wp:effectExtent l="0" t="0" r="0" b="0"/>
             <wp:docPr id="1585877269" name="Resim 1"/>
@@ -18026,7 +18045,15 @@
         <w:t xml:space="preserve"> 2014 yılında</w:t>
       </w:r>
       <w:r>
-        <w:t xml:space="preserve"> Martin Fowler ve ThoughtWorks’teki meslektaşlarının bu kavramı sağlam ve ölçeklenebilir sistemler oluşturmanın bir yolu olarak tartışmasıyla önem kazan</w:t>
+        <w:t xml:space="preserve"> </w:t>
+      </w:r>
+      <w:proofErr w:type="gramStart"/>
+      <w:r>
+        <w:t>Martin</w:t>
+      </w:r>
+      <w:proofErr w:type="gramEnd"/>
+      <w:r>
+        <w:t xml:space="preserve"> Fowler ve ThoughtWorks’teki meslektaşlarının bu kavramı sağlam ve ölçeklenebilir sistemler oluşturmanın bir yolu olarak tartışmasıyla önem kazan</w:t>
       </w:r>
       <w:r>
         <w:t>mıştır</w:t>
@@ -19487,7 +19514,15 @@
         <w:t xml:space="preserve"> arasında ortak bir kelime dağarcığı olan </w:t>
       </w:r>
       <w:r>
-        <w:t>her yerde bulunan dil(Ubiquitous Language) oluştur</w:t>
+        <w:t xml:space="preserve">her yerde bulunan </w:t>
+      </w:r>
+      <w:proofErr w:type="gramStart"/>
+      <w:r>
+        <w:t>dil(</w:t>
+      </w:r>
+      <w:proofErr w:type="gramEnd"/>
+      <w:r>
+        <w:t>Ubiquitous Language) oluştur</w:t>
       </w:r>
       <w:r>
         <w:t>ulmasını</w:t>
@@ -29194,7 +29229,102 @@
         <w:pStyle w:val="TezMetni"/>
       </w:pPr>
       <w:r>
-        <w:t xml:space="preserve">Bu bölümde web tabanlı Emektar4B uygulamasının mikroservis mimarisine geçişi için ilk </w:t>
+        <w:t xml:space="preserve">Bu bölümde, </w:t>
+      </w:r>
+      <w:r>
+        <w:t xml:space="preserve">monolitik mimari ile geliştirilmiş olan </w:t>
+      </w:r>
+      <w:r>
+        <w:t>web tabanlı Emektar4B uygulaması</w:t>
+      </w:r>
+      <w:r>
+        <w:t>nın</w:t>
+      </w:r>
+      <w:r>
+        <w:t xml:space="preserve"> bir bileşeni, mikroservis mimarisi kullanılarak yeniden tasarlanmış</w:t>
+      </w:r>
+      <w:r>
+        <w:t xml:space="preserve"> ve geliştirilerek uygulamaya entegre edilmiştir</w:t>
+      </w:r>
+      <w:r>
+        <w:t>. Emektar4B</w:t>
+      </w:r>
+      <w:r>
+        <w:t>’nin mikroservis mimarisi</w:t>
+      </w:r>
+      <w:r>
+        <w:t xml:space="preserve"> ile</w:t>
+      </w:r>
+      <w:r>
+        <w:t xml:space="preserve"> </w:t>
+      </w:r>
+      <w:r>
+        <w:t xml:space="preserve">geliştirilmeye elverişli büyüklükte olması, </w:t>
+      </w:r>
+      <w:r>
+        <w:t xml:space="preserve">eski teknolojiler </w:t>
+      </w:r>
+      <w:r>
+        <w:t>ile geliştirildiği için modernizasyona ihtiyaç duyması</w:t>
+      </w:r>
+      <w:r>
+        <w:t xml:space="preserve">, teknik borcunun </w:t>
+      </w:r>
+      <w:r>
+        <w:t>birikmiş</w:t>
+      </w:r>
+      <w:r>
+        <w:t xml:space="preserve"> olması</w:t>
+      </w:r>
+      <w:r>
+        <w:t xml:space="preserve"> nedeniyle örnek olarak ele alınması uygun görülmüştür.</w:t>
+      </w:r>
+      <w:r>
+        <w:t xml:space="preserve"> </w:t>
+      </w:r>
+    </w:p>
+    <w:p>
+      <w:pPr>
+        <w:pStyle w:val="TezMetni"/>
+      </w:pPr>
+    </w:p>
+    <w:p>
+      <w:pPr>
+        <w:pStyle w:val="TezMetni"/>
+      </w:pPr>
+      <w:r>
+        <w:t xml:space="preserve">Mikroservis mimarisine dönüştürülmek üzere belirlenen bileşenin ise monolitik uygulama ile bağımlılıklarının az olması nedeniyle, bağımsız bir şekilde geliştirilip dağıtılmaya uygun olduğu </w:t>
+      </w:r>
+      <w:r>
+        <w:t>tespit edilmiştir</w:t>
+      </w:r>
+      <w:r>
+        <w:t>.</w:t>
+      </w:r>
+      <w:r>
+        <w:t xml:space="preserve"> Bu seçimi</w:t>
+      </w:r>
+      <w:r>
+        <w:t xml:space="preserve">n </w:t>
+      </w:r>
+      <w:r>
+        <w:t>geçiş sürecinde karşılaşılabilecek olası zorlukları azaltacağı öngörülmüştür.</w:t>
+      </w:r>
+    </w:p>
+    <w:p>
+      <w:pPr>
+        <w:pStyle w:val="TezMetni"/>
+      </w:pPr>
+    </w:p>
+    <w:p>
+      <w:pPr>
+        <w:pStyle w:val="TezMetni"/>
+      </w:pPr>
+      <w:r>
+        <w:t>Ayrıca</w:t>
+      </w:r>
+      <w:r>
+        <w:t xml:space="preserve"> Emektar4B uygulamasının mikroservis mimarisine geçişi için ilk </w:t>
       </w:r>
       <w:r>
         <w:t>aşamalarda neler yapılacağı</w:t>
@@ -29454,7 +29584,6 @@
         <w:pStyle w:val="TezMetni"/>
       </w:pPr>
       <w:r>
-        <w:lastRenderedPageBreak/>
         <w:t>WebSphere Application Server, IBM tarafından geliştirilmiş bir uygulama sunucusudur. Emektar4B bu uygulama sunucusunda barındırılmaktadır. WebSphere Application Server güvenli ve ölçeklenebilir bir altyapı sağlamaktadır.</w:t>
       </w:r>
       <w:r>
@@ -29613,6 +29742,7 @@
       <w:bookmarkStart w:id="318" w:name="_Toc174910484"/>
       <w:bookmarkStart w:id="319" w:name="_Toc174910835"/>
       <w:r>
+        <w:lastRenderedPageBreak/>
         <w:t>GEÇİŞ SENARYOSU</w:t>
       </w:r>
       <w:bookmarkEnd w:id="318"/>
@@ -29771,220 +29901,217 @@
         <w:t xml:space="preserve"> platformları</w:t>
       </w:r>
       <w:r>
-        <w:t xml:space="preserve">, özellikle mikroservislerin geliştirilmesini, </w:t>
-      </w:r>
+        <w:t>, özellikle mikroservislerin geliştirilmesini, dağıtımını ve bakımını kolaylaştırmak için tasarlanmış Spring Boot</w:t>
+      </w:r>
+      <w:r>
+        <w:t xml:space="preserve"> </w:t>
+      </w:r>
+      <w:r>
+        <w:t>çerçeve</w:t>
+      </w:r>
+      <w:r>
+        <w:t>sine</w:t>
+      </w:r>
+      <w:r>
+        <w:t xml:space="preserve"> </w:t>
+      </w:r>
+      <w:r>
+        <w:t>sahiptir</w:t>
+      </w:r>
+      <w:r>
+        <w:t xml:space="preserve">. </w:t>
+      </w:r>
+    </w:p>
+    <w:p>
+      <w:pPr>
+        <w:pStyle w:val="TezMetni"/>
+      </w:pPr>
+    </w:p>
+    <w:p>
+      <w:pPr>
+        <w:pStyle w:val="TezMetni"/>
+      </w:pPr>
+      <w:r>
+        <w:t xml:space="preserve">Spring Boot yapılandırma kolaylığı ve tanıdığı imkanlar sayesinde hızlı bir şekilde </w:t>
+      </w:r>
+      <w:r>
+        <w:t xml:space="preserve">mikroservis </w:t>
+      </w:r>
+      <w:r>
+        <w:t>proje</w:t>
+      </w:r>
+      <w:r>
+        <w:t>lerinin</w:t>
+      </w:r>
+      <w:r>
+        <w:t xml:space="preserve"> başlatılmasına olanak tanır. Kapsamlı kütüphane ve topluluk desteği vardır.</w:t>
+      </w:r>
+      <w:r>
+        <w:t xml:space="preserve"> </w:t>
+      </w:r>
+      <w:r>
+        <w:t>Bu, mikroservislerin verimli çalışması için kritik öneme sahip olan yapılandırma ve REST API'leri için entegre destek gibi temel özellikler sağla</w:t>
+      </w:r>
+      <w:r>
+        <w:t>maktadır</w:t>
+      </w:r>
+      <w:r>
+        <w:t>.</w:t>
+      </w:r>
+      <w:r>
+        <w:t xml:space="preserve"> Bu yüzden Spring Boot ve REST API ile geliştirme yapılacaktır.</w:t>
+      </w:r>
+      <w:r>
+        <w:t xml:space="preserve"> Ayrıca</w:t>
+      </w:r>
+      <w:r>
+        <w:t xml:space="preserve"> uygulamayı derlemek, bağımlılıkları yönetmek</w:t>
+      </w:r>
+      <w:r>
+        <w:t xml:space="preserve"> ve</w:t>
+      </w:r>
+      <w:r>
+        <w:t xml:space="preserve"> paketlemek için</w:t>
+      </w:r>
+      <w:r>
+        <w:t xml:space="preserve"> </w:t>
+      </w:r>
+      <w:r>
+        <w:t xml:space="preserve">Apache </w:t>
+      </w:r>
+      <w:r>
+        <w:t>M</w:t>
+      </w:r>
+      <w:r>
+        <w:t>aven</w:t>
+      </w:r>
+      <w:r>
+        <w:t xml:space="preserve"> otomasyon aracı kullanılacaktır.</w:t>
+      </w:r>
+      <w:r>
+        <w:t xml:space="preserve"> </w:t>
+      </w:r>
+    </w:p>
+    <w:p>
+      <w:pPr>
+        <w:pStyle w:val="TezMetni"/>
+      </w:pPr>
+    </w:p>
+    <w:p>
+      <w:pPr>
+        <w:pStyle w:val="TezMetni"/>
+      </w:pPr>
+      <w:r>
+        <w:t>REST API</w:t>
+      </w:r>
+      <w:r>
+        <w:t>, m</w:t>
+      </w:r>
+      <w:r>
+        <w:t>ikroservislerin iletişimi için</w:t>
+      </w:r>
+      <w:r>
+        <w:t xml:space="preserve"> </w:t>
+      </w:r>
+      <w:r>
+        <w:t xml:space="preserve">kapsamlı desteğe </w:t>
+      </w:r>
+      <w:r>
+        <w:t>sahi</w:t>
+      </w:r>
+      <w:r>
+        <w:t>ptir</w:t>
+      </w:r>
+      <w:r>
+        <w:t>. Bu seçimde öncelikle REST</w:t>
+      </w:r>
+      <w:r>
+        <w:t xml:space="preserve"> teknolojisinin</w:t>
+      </w:r>
+      <w:r>
+        <w:t xml:space="preserve"> kullanım kolaylığı sağlayan ve geliştirme sürecini hızlandıran basit ve anlaşılır yapısı etkili olmuştur. REST </w:t>
+      </w:r>
+      <w:r>
+        <w:t>herkes tarafından</w:t>
+      </w:r>
+      <w:r>
+        <w:t xml:space="preserve"> anlaşılan ve uygulanması kolay olan standart HTTP yöntemlerinden yararlanır. Bu basitlik, </w:t>
+      </w:r>
+      <w:r>
+        <w:t>mikroservisler</w:t>
+      </w:r>
+      <w:r>
+        <w:t xml:space="preserve"> arası iletişim</w:t>
+      </w:r>
+      <w:r>
+        <w:t xml:space="preserve"> </w:t>
+      </w:r>
+      <w:r>
+        <w:t>karmaşıklığı</w:t>
+      </w:r>
+      <w:r>
+        <w:t>nı</w:t>
+      </w:r>
+      <w:r>
+        <w:t xml:space="preserve"> azaltarak onu mikro</w:t>
+      </w:r>
+      <w:r>
+        <w:t>servis</w:t>
+      </w:r>
+      <w:r>
+        <w:t xml:space="preserve"> mimarisi için ideal bir seçim haline getir</w:t>
+      </w:r>
+      <w:r>
+        <w:t>miştir</w:t>
+      </w:r>
+      <w:r>
+        <w:t>.</w:t>
+      </w:r>
+      <w:r>
+        <w:t xml:space="preserve"> </w:t>
+      </w:r>
+      <w:r>
+        <w:t>REST API, mevcut sistemler ve araçlarla sorunsuz entegrasyon sağlayarak geliştirici verimliliğini artırır ve entegrasyon sorunları potansiyelini azaltır.</w:t>
+      </w:r>
+    </w:p>
+    <w:p>
+      <w:pPr>
+        <w:pStyle w:val="TezMetni"/>
+      </w:pPr>
+    </w:p>
+    <w:p>
+      <w:pPr>
+        <w:pStyle w:val="TezMetni"/>
+      </w:pPr>
       <w:r>
         <w:lastRenderedPageBreak/>
-        <w:t>dağıtımını ve bakımını kolaylaştırmak için tasarlanmış Spring Boot</w:t>
+        <w:t>Seçilen diğer bir teknoloji Spring çatısı altındaki Spring Cloud çerçevesidir. S</w:t>
+      </w:r>
+      <w:r>
+        <w:t xml:space="preserve">pring Cloud, yapılandırma yönetimi, </w:t>
+      </w:r>
+      <w:r>
+        <w:t>servis</w:t>
+      </w:r>
+      <w:r>
+        <w:t xml:space="preserve"> keşfi, yük dengeleme ve dayanıklılık için temel araçlar sağlayarak mikro</w:t>
+      </w:r>
+      <w:r>
+        <w:t>servis</w:t>
+      </w:r>
+      <w:r>
+        <w:t>lerin geliştirilmesini ve yönetimini basitleştiren</w:t>
       </w:r>
       <w:r>
         <w:t xml:space="preserve"> </w:t>
       </w:r>
       <w:r>
-        <w:t>çerçeve</w:t>
-      </w:r>
-      <w:r>
-        <w:t>sine</w:t>
+        <w:t>bir çerçevedir.</w:t>
       </w:r>
       <w:r>
         <w:t xml:space="preserve"> </w:t>
       </w:r>
       <w:r>
-        <w:t>sahiptir</w:t>
-      </w:r>
-      <w:r>
-        <w:t xml:space="preserve">. </w:t>
-      </w:r>
-    </w:p>
-    <w:p>
-      <w:pPr>
-        <w:pStyle w:val="TezMetni"/>
-      </w:pPr>
-    </w:p>
-    <w:p>
-      <w:pPr>
-        <w:pStyle w:val="TezMetni"/>
-      </w:pPr>
-      <w:r>
-        <w:t xml:space="preserve">Spring Boot yapılandırma kolaylığı ve tanıdığı imkanlar sayesinde hızlı bir şekilde </w:t>
-      </w:r>
-      <w:r>
-        <w:t xml:space="preserve">mikroservis </w:t>
-      </w:r>
-      <w:r>
-        <w:t>proje</w:t>
-      </w:r>
-      <w:r>
-        <w:t>lerinin</w:t>
-      </w:r>
-      <w:r>
-        <w:t xml:space="preserve"> başlatılmasına olanak tanır. Kapsamlı kütüphane ve topluluk desteği vardır.</w:t>
-      </w:r>
-      <w:r>
-        <w:t xml:space="preserve"> </w:t>
-      </w:r>
-      <w:r>
-        <w:t>Bu, mikroservislerin verimli çalışması için kritik öneme sahip olan yapılandırma ve REST API'leri için entegre destek gibi temel özellikler sağla</w:t>
-      </w:r>
-      <w:r>
-        <w:t>maktadır</w:t>
-      </w:r>
-      <w:r>
-        <w:t>.</w:t>
-      </w:r>
-      <w:r>
-        <w:t xml:space="preserve"> Bu yüzden Spring Boot ve REST API ile geliştirme yapılacaktır.</w:t>
-      </w:r>
-      <w:r>
-        <w:t xml:space="preserve"> Ayrıca</w:t>
-      </w:r>
-      <w:r>
-        <w:t xml:space="preserve"> uygulamayı derlemek, bağımlılıkları yönetmek</w:t>
-      </w:r>
-      <w:r>
-        <w:t xml:space="preserve"> ve</w:t>
-      </w:r>
-      <w:r>
-        <w:t xml:space="preserve"> paketlemek için</w:t>
-      </w:r>
-      <w:r>
-        <w:t xml:space="preserve"> </w:t>
-      </w:r>
-      <w:r>
-        <w:t xml:space="preserve">Apache </w:t>
-      </w:r>
-      <w:r>
-        <w:t>M</w:t>
-      </w:r>
-      <w:r>
-        <w:t>aven</w:t>
-      </w:r>
-      <w:r>
-        <w:t xml:space="preserve"> otomasyon aracı kullanılacaktır.</w:t>
-      </w:r>
-      <w:r>
-        <w:t xml:space="preserve"> </w:t>
-      </w:r>
-    </w:p>
-    <w:p>
-      <w:pPr>
-        <w:pStyle w:val="TezMetni"/>
-      </w:pPr>
-    </w:p>
-    <w:p>
-      <w:pPr>
-        <w:pStyle w:val="TezMetni"/>
-      </w:pPr>
-      <w:r>
-        <w:t>REST API</w:t>
-      </w:r>
-      <w:r>
-        <w:t>, m</w:t>
-      </w:r>
-      <w:r>
-        <w:t>ikroservislerin iletişimi için</w:t>
-      </w:r>
-      <w:r>
-        <w:t xml:space="preserve"> </w:t>
-      </w:r>
-      <w:r>
-        <w:t xml:space="preserve">kapsamlı desteğe </w:t>
-      </w:r>
-      <w:r>
-        <w:t>sahi</w:t>
-      </w:r>
-      <w:r>
-        <w:t>ptir</w:t>
-      </w:r>
-      <w:r>
-        <w:t>. Bu seçimde öncelikle REST</w:t>
-      </w:r>
-      <w:r>
-        <w:t xml:space="preserve"> teknolojisinin</w:t>
-      </w:r>
-      <w:r>
-        <w:t xml:space="preserve"> kullanım kolaylığı sağlayan ve geliştirme sürecini hızlandıran basit ve anlaşılır yapısı etkili olmuştur. REST </w:t>
-      </w:r>
-      <w:r>
-        <w:t>herkes tarafından</w:t>
-      </w:r>
-      <w:r>
-        <w:t xml:space="preserve"> anlaşılan ve uygulanması kolay olan standart HTTP yöntemlerinden yararlanır. Bu basitlik, </w:t>
-      </w:r>
-      <w:r>
-        <w:t>mikroservisler</w:t>
-      </w:r>
-      <w:r>
-        <w:t xml:space="preserve"> arası iletişim</w:t>
-      </w:r>
-      <w:r>
-        <w:t xml:space="preserve"> </w:t>
-      </w:r>
-      <w:r>
-        <w:t>karmaşıklığı</w:t>
-      </w:r>
-      <w:r>
-        <w:t>nı</w:t>
-      </w:r>
-      <w:r>
-        <w:t xml:space="preserve"> azaltarak onu mikro</w:t>
-      </w:r>
-      <w:r>
-        <w:t>servis</w:t>
-      </w:r>
-      <w:r>
-        <w:t xml:space="preserve"> mimarisi için ideal bir seçim haline getir</w:t>
-      </w:r>
-      <w:r>
-        <w:t>miştir</w:t>
-      </w:r>
-      <w:r>
-        <w:t>.</w:t>
-      </w:r>
-      <w:r>
-        <w:t xml:space="preserve"> </w:t>
-      </w:r>
-      <w:r>
-        <w:t>REST API, mevcut sistemler ve araçlarla sorunsuz entegrasyon sağlayarak geliştirici verimliliğini artırır ve entegrasyon sorunları potansiyelini azaltır.</w:t>
-      </w:r>
-    </w:p>
-    <w:p>
-      <w:pPr>
-        <w:pStyle w:val="TezMetni"/>
-      </w:pPr>
-    </w:p>
-    <w:p>
-      <w:pPr>
-        <w:pStyle w:val="TezMetni"/>
-      </w:pPr>
-      <w:r>
-        <w:t>Seçilen diğer bir teknoloji Spring çatısı altındaki Spring Cloud çerçevesidir. S</w:t>
-      </w:r>
-      <w:r>
-        <w:t xml:space="preserve">pring Cloud, yapılandırma yönetimi, </w:t>
-      </w:r>
-      <w:r>
-        <w:t>servis</w:t>
-      </w:r>
-      <w:r>
-        <w:t xml:space="preserve"> keşfi, yük dengeleme ve dayanıklılık için temel araçlar sağlayarak mikro</w:t>
-      </w:r>
-      <w:r>
-        <w:t>servis</w:t>
-      </w:r>
-      <w:r>
-        <w:t>lerin geliştirilmesini ve yönetimini basitleştiren</w:t>
-      </w:r>
-      <w:r>
-        <w:t xml:space="preserve"> </w:t>
-      </w:r>
-      <w:r>
-        <w:t>bir çerçevedir.</w:t>
-      </w:r>
-      <w:r>
-        <w:t xml:space="preserve"> </w:t>
-      </w:r>
-      <w:r>
         <w:t>Spring Boot ile sorunsuz bir şekilde entegre olur ve geliştiricilerin daha az karmaşıklıkla ölçeklenebilir ve sürdürülebilir dağıtılmış sistemler oluşturmasını sağlar.</w:t>
       </w:r>
     </w:p>
@@ -30014,7 +30141,6 @@
         <w:pStyle w:val="TezMetni"/>
       </w:pPr>
       <w:r>
-        <w:lastRenderedPageBreak/>
         <w:t xml:space="preserve">Tercih edilen teknolojiler birbiriyle iç içedir. Dolayısıyla </w:t>
       </w:r>
       <w:r>
@@ -30263,7 +30389,11 @@
         <w:t xml:space="preserve"> Uygulama tarafında da aynı durum söz konusudur.</w:t>
       </w:r>
       <w:r>
-        <w:t xml:space="preserve"> Bu özellik, onu özerk bir mikroservis olarak ayırma ve yeniden geliştirme için en uygun aday haline getir</w:t>
+        <w:t xml:space="preserve"> Bu özellik, onu </w:t>
+      </w:r>
+      <w:r>
+        <w:lastRenderedPageBreak/>
+        <w:t>özerk bir mikroservis olarak ayırma ve yeniden geliştirme için en uygun aday haline getir</w:t>
       </w:r>
       <w:r>
         <w:t>miştir.</w:t>
@@ -31029,7 +31159,6 @@
         </w:numPr>
       </w:pPr>
       <w:r>
-        <w:lastRenderedPageBreak/>
         <w:t>Bir kişi için tüm talepleri listeleme</w:t>
       </w:r>
     </w:p>
@@ -31192,12 +31321,14 @@
       <w:r>
         <w:t xml:space="preserve"> </w:t>
       </w:r>
+      <w:proofErr w:type="gramStart"/>
       <w:r>
         <w:rPr>
           <w:rFonts w:ascii="Corbel Light" w:hAnsi="Corbel Light"/>
         </w:rPr>
         <w:t>application.properties</w:t>
       </w:r>
+      <w:proofErr w:type="gramEnd"/>
       <w:r>
         <w:t xml:space="preserve"> talep uygulamasına özel veritabanı </w:t>
       </w:r>
@@ -31269,6 +31400,7 @@
           <w:noProof/>
           <w14:ligatures w14:val="standardContextual"/>
         </w:rPr>
+        <w:lastRenderedPageBreak/>
         <w:drawing>
           <wp:inline distT="0" distB="0" distL="0" distR="0" wp14:anchorId="58B1B959" wp14:editId="38CA4427">
             <wp:extent cx="5204911" cy="4671465"/>
@@ -31342,11 +31474,207 @@
       <w:pPr>
         <w:pStyle w:val="TezMetni"/>
       </w:pPr>
+      <w:proofErr w:type="gramStart"/>
       <w:r>
         <w:rPr>
           <w:rFonts w:ascii="Corbel Light" w:hAnsi="Corbel Light"/>
         </w:rPr>
+        <w:t>t</w:t>
+      </w:r>
+      <w:r>
+        <w:rPr>
+          <w:rFonts w:ascii="Corbel Light" w:hAnsi="Corbel Light"/>
+        </w:rPr>
+        <w:t>alep</w:t>
+      </w:r>
+      <w:proofErr w:type="gramEnd"/>
+      <w:r>
+        <w:rPr>
+          <w:rFonts w:ascii="Corbel Light" w:hAnsi="Corbel Light"/>
+        </w:rPr>
+        <w:t>-</w:t>
+      </w:r>
+      <w:proofErr w:type="spellStart"/>
+      <w:r>
+        <w:rPr>
+          <w:rFonts w:ascii="Corbel Light" w:hAnsi="Corbel Light"/>
+        </w:rPr>
+        <w:t>mikroservisi</w:t>
+      </w:r>
+      <w:r>
+        <w:rPr>
+          <w:rFonts w:ascii="Corbel Light" w:hAnsi="Corbel Light"/>
+        </w:rPr>
+        <w:t>’</w:t>
+      </w:r>
+      <w:r>
+        <w:t>nden</w:t>
+      </w:r>
+      <w:proofErr w:type="spellEnd"/>
+      <w:r>
+        <w:t xml:space="preserve"> sonra servis keşfi mekanizması gerçekleştirilmiştir. </w:t>
+      </w:r>
+      <w:r>
+        <w:t xml:space="preserve">Servis keşfinin mekanizmasını gerçekleştirmek için Spring Cloud’un sunduğu Eureka Server kullanılmıştır. </w:t>
+      </w:r>
+      <w:r>
+        <w:t>Eureka Server, bir ağdaki cihazların ve servislerin otomatik olarak tespit edilmesin</w:t>
+      </w:r>
+      <w:r>
+        <w:t>i sağlayan</w:t>
+      </w:r>
+      <w:r>
+        <w:t xml:space="preserve"> bir servis kayıt defteri</w:t>
+      </w:r>
+      <w:r>
+        <w:t xml:space="preserve"> görevi görür</w:t>
+      </w:r>
+      <w:r>
+        <w:t>.</w:t>
+      </w:r>
+      <w:r>
+        <w:t xml:space="preserve"> </w:t>
+      </w:r>
+      <w:proofErr w:type="gramStart"/>
+      <w:r>
+        <w:rPr>
+          <w:rFonts w:ascii="Corbel Light" w:hAnsi="Corbel Light"/>
+        </w:rPr>
+        <w:t>naming</w:t>
+      </w:r>
+      <w:proofErr w:type="gramEnd"/>
+      <w:r>
+        <w:rPr>
+          <w:rFonts w:ascii="Corbel Light" w:hAnsi="Corbel Light"/>
+        </w:rPr>
+        <w:t>-server</w:t>
+      </w:r>
+      <w:r>
+        <w:t xml:space="preserve"> </w:t>
+      </w:r>
+      <w:r>
+        <w:t xml:space="preserve">adında </w:t>
+      </w:r>
+      <w:r>
+        <w:t xml:space="preserve">Spring Boot projesi </w:t>
+      </w:r>
+      <w:r>
+        <w:t xml:space="preserve">gerekli bağımlılıklar eklenerek </w:t>
+      </w:r>
+      <w:r>
+        <w:t>oluşturulm</w:t>
+      </w:r>
+      <w:r>
+        <w:t xml:space="preserve">uştur. </w:t>
+      </w:r>
+      <w:proofErr w:type="gramStart"/>
+      <w:r>
+        <w:rPr>
+          <w:rFonts w:ascii="Corbel Light" w:hAnsi="Corbel Light"/>
+        </w:rPr>
+        <w:t>application.properties</w:t>
+      </w:r>
+      <w:proofErr w:type="gramEnd"/>
+      <w:r>
+        <w:t xml:space="preserve"> dosyasındaki yapılandırma</w:t>
+      </w:r>
+      <w:r>
+        <w:t>da</w:t>
+      </w:r>
+      <w:r>
+        <w:t>, sunucunun adı ve bağlantı noktası belirti</w:t>
+      </w:r>
+      <w:r>
+        <w:t xml:space="preserve">lmektedir. </w:t>
+      </w:r>
+      <w:proofErr w:type="gramStart"/>
+      <w:r>
+        <w:rPr>
+          <w:rFonts w:ascii="Corbel Light" w:hAnsi="Corbel Light"/>
+        </w:rPr>
+        <w:t>naming</w:t>
+      </w:r>
+      <w:proofErr w:type="gramEnd"/>
+      <w:r>
+        <w:rPr>
+          <w:rFonts w:ascii="Corbel Light" w:hAnsi="Corbel Light"/>
+        </w:rPr>
+        <w:t>-server</w:t>
+      </w:r>
+      <w:r>
+        <w:t xml:space="preserve">’ın </w:t>
+      </w:r>
+      <w:r>
+        <w:t>yalnızca bir sunucu olarak çalışmasını sağlamak için istemci kaydı ve kayıt defteri getirme devre dışı bırakı</w:t>
+      </w:r>
+      <w:r>
+        <w:t>lır</w:t>
+      </w:r>
+      <w:r>
+        <w:t>.</w:t>
+      </w:r>
+      <w:r>
+        <w:t xml:space="preserve"> Daha sonra </w:t>
+      </w:r>
+      <w:r>
+        <w:t>mikro</w:t>
+      </w:r>
+      <w:r>
+        <w:t>servisler</w:t>
+      </w:r>
+      <w:r>
+        <w:t xml:space="preserve"> Eureka sunucusuna kaydolacak şekilde yapılandırılır.</w:t>
+      </w:r>
+      <w:r>
+        <w:t xml:space="preserve"> </w:t>
+      </w:r>
+      <w:r>
+        <w:t xml:space="preserve">Bu, </w:t>
+      </w:r>
+      <w:proofErr w:type="gramStart"/>
+      <w:r>
+        <w:rPr>
+          <w:rFonts w:ascii="Corbel Light" w:hAnsi="Corbel Light"/>
+        </w:rPr>
+        <w:t>application.properties</w:t>
+      </w:r>
+      <w:proofErr w:type="gramEnd"/>
+      <w:r>
+        <w:t xml:space="preserve"> </w:t>
+      </w:r>
+      <w:r>
+        <w:t xml:space="preserve">dosyalarının Eureka sunucu URL'sini belirtecek şekilde değiştirilmesini ve bu </w:t>
+      </w:r>
+      <w:r>
+        <w:t xml:space="preserve">URL </w:t>
+      </w:r>
+      <w:r>
+        <w:t>adresinde bulunan kayıt defteriyle iletişim kurmasına izin verilmesini içerir.</w:t>
+      </w:r>
+    </w:p>
+    <w:p>
+      <w:pPr>
+        <w:pStyle w:val="TezMetni"/>
+      </w:pPr>
+    </w:p>
+    <w:p>
+      <w:pPr>
+        <w:pStyle w:val="TezMetni"/>
+      </w:pPr>
+      <w:r>
         <w:lastRenderedPageBreak/>
+        <w:t>Servis keşfi mekanizması bitince gerçekleştir</w:t>
+      </w:r>
+      <w:r>
+        <w:t>ilecek</w:t>
+      </w:r>
+      <w:r>
+        <w:t xml:space="preserve"> diğer adım API Gateway oluşturmaktır. API Gateway gelen istekleri karşılayacak ve gerekli uygulamaya iletecektir. Mevcut durumda </w:t>
+      </w:r>
+      <w:r>
+        <w:rPr>
+          <w:rFonts w:ascii="Corbel Light" w:hAnsi="Corbel Light"/>
+        </w:rPr>
         <w:t>t</w:t>
       </w:r>
       <w:r>
@@ -31361,7 +31689,6 @@
         </w:rPr>
         <w:t>-</w:t>
       </w:r>
-      <w:proofErr w:type="spellStart"/>
       <w:r>
         <w:rPr>
           <w:rFonts w:ascii="Corbel Light" w:hAnsi="Corbel Light"/>
@@ -31369,345 +31696,184 @@
         <w:t>mikroservisi</w:t>
       </w:r>
       <w:r>
+        <w:t xml:space="preserve"> ve monolitik uygulama ar</w:t>
+      </w:r>
+      <w:r>
+        <w:t>as</w:t>
+      </w:r>
+      <w:r>
+        <w:t xml:space="preserve">ındaki istekleri yönlendirme işlevi yapacaktır. </w:t>
+      </w:r>
+      <w:r>
+        <w:t xml:space="preserve">API Gateway kurmak için </w:t>
+      </w:r>
+      <w:r>
         <w:rPr>
           <w:rFonts w:ascii="Corbel Light" w:hAnsi="Corbel Light"/>
         </w:rPr>
-        <w:t>’</w:t>
-      </w:r>
-      <w:r>
-        <w:t>nden</w:t>
-      </w:r>
-      <w:proofErr w:type="spellEnd"/>
-      <w:r>
-        <w:t xml:space="preserve"> sonra servis keşfi mekanizması gerçekleştirilmiştir. </w:t>
-      </w:r>
-      <w:r>
-        <w:t xml:space="preserve">Servis keşfinin mekanizmasını gerçekleştirmek için Spring Cloud’un sunduğu Eureka Server kullanılmıştır. </w:t>
-      </w:r>
-      <w:r>
-        <w:t>Eureka Server, bir ağdaki cihazların ve servislerin otomatik olarak tespit edilmesin</w:t>
-      </w:r>
-      <w:r>
-        <w:t>i sağlayan</w:t>
-      </w:r>
-      <w:r>
-        <w:t xml:space="preserve"> bir servis kayıt defteri</w:t>
-      </w:r>
-      <w:r>
-        <w:t xml:space="preserve"> görevi görür</w:t>
+        <w:t>api-gateway</w:t>
+      </w:r>
+      <w:r>
+        <w:t xml:space="preserve"> adında Spring Boot projesi gerekli bağımlılıklar eklenerek oluşturulur. </w:t>
+      </w:r>
+      <w:proofErr w:type="gramStart"/>
+      <w:r>
+        <w:rPr>
+          <w:rFonts w:ascii="Corbel Light" w:hAnsi="Corbel Light"/>
+        </w:rPr>
+        <w:t>application.properties</w:t>
+      </w:r>
+      <w:proofErr w:type="gramEnd"/>
+      <w:r>
+        <w:t xml:space="preserve"> içinde </w:t>
+      </w:r>
+      <w:r>
+        <w:t>Eureka sunucusuna kayıt ayarı yapılır. Böylece diğer uygulamalarla birbirini</w:t>
+      </w:r>
+      <w:r>
+        <w:t>n adresini</w:t>
+      </w:r>
+      <w:r>
+        <w:t xml:space="preserve"> görmesi sağlanır. </w:t>
+      </w:r>
+      <w:proofErr w:type="gramStart"/>
+      <w:r>
+        <w:rPr>
+          <w:rFonts w:ascii="Corbel Light" w:hAnsi="Corbel Light"/>
+        </w:rPr>
+        <w:t>api</w:t>
+      </w:r>
+      <w:proofErr w:type="gramEnd"/>
+      <w:r>
+        <w:rPr>
+          <w:rFonts w:ascii="Corbel Light" w:hAnsi="Corbel Light"/>
+        </w:rPr>
+        <w:t>-gateway</w:t>
+      </w:r>
+      <w:r>
+        <w:rPr>
+          <w:rFonts w:ascii="Corbel Light" w:hAnsi="Corbel Light"/>
+        </w:rPr>
+        <w:t xml:space="preserve"> </w:t>
+      </w:r>
+      <w:r>
+        <w:t xml:space="preserve">içerisinde rota tanımları yapılır. Her rota ek filtreler </w:t>
+      </w:r>
+      <w:r>
+        <w:t>içerebilen bir URI belirtir.</w:t>
+      </w:r>
+      <w:r>
+        <w:t xml:space="preserve"> </w:t>
+      </w:r>
+      <w:r>
+        <w:t>Rotalar, Eureka’nın servis keşfi yeteneklerinden yararlan</w:t>
+      </w:r>
+      <w:r>
+        <w:t>abilir.</w:t>
+      </w:r>
+      <w:r>
+        <w:t xml:space="preserve"> </w:t>
+      </w:r>
+      <w:r>
+        <w:t>Son olarak</w:t>
+      </w:r>
+      <w:r>
+        <w:t xml:space="preserve"> </w:t>
+      </w:r>
+      <w:r>
+        <w:rPr>
+          <w:rFonts w:ascii="Corbel Light" w:hAnsi="Corbel Light"/>
+        </w:rPr>
+        <w:t>api-gateway</w:t>
+      </w:r>
+      <w:r>
+        <w:rPr>
+          <w:rFonts w:ascii="Corbel Light" w:hAnsi="Corbel Light"/>
+        </w:rPr>
+        <w:t xml:space="preserve"> </w:t>
+      </w:r>
+      <w:r>
+        <w:t>içerisinde loglama işlemi gerçekleştiril</w:t>
+      </w:r>
+      <w:r>
+        <w:t>ir</w:t>
       </w:r>
       <w:r>
         <w:t>.</w:t>
       </w:r>
+    </w:p>
+    <w:p>
+      <w:pPr>
+        <w:pStyle w:val="TezMetni"/>
+        <w:ind w:firstLine="0"/>
+      </w:pPr>
+    </w:p>
+    <w:p>
+      <w:pPr>
+        <w:pStyle w:val="TezMetni"/>
+      </w:pPr>
+      <w:r>
+        <w:t>Özetle</w:t>
+      </w:r>
+      <w:r>
+        <w:t xml:space="preserve"> sistem</w:t>
+      </w:r>
+      <w:r>
+        <w:t>, monolitik Emektar4B uygulaması ve ondan ayırarak yeni bir mikroservis olarak geliştirilen ve kendi</w:t>
+      </w:r>
+      <w:r>
+        <w:t>ne ait</w:t>
+      </w:r>
+      <w:r>
+        <w:t xml:space="preserve"> veritabanı olan </w:t>
+      </w:r>
+      <w:r>
+        <w:rPr>
+          <w:rFonts w:ascii="Corbel Light" w:hAnsi="Corbel Light"/>
+        </w:rPr>
+        <w:t>t</w:t>
+      </w:r>
+      <w:r>
+        <w:rPr>
+          <w:rFonts w:ascii="Corbel Light" w:hAnsi="Corbel Light"/>
+        </w:rPr>
+        <w:t>alep</w:t>
+      </w:r>
+      <w:r>
+        <w:rPr>
+          <w:rFonts w:ascii="Corbel Light" w:hAnsi="Corbel Light"/>
+        </w:rPr>
+        <w:t>-</w:t>
+      </w:r>
+      <w:r>
+        <w:rPr>
+          <w:rFonts w:ascii="Corbel Light" w:hAnsi="Corbel Light"/>
+        </w:rPr>
+        <w:t>mikroservisi</w:t>
+      </w:r>
+      <w:r>
+        <w:t>, bir API Gateway, bir Servis Keşfi olmak üzere 4 bileşenden meydana gelir. API</w:t>
+      </w:r>
+      <w:r>
+        <w:t xml:space="preserve"> Gateway merkezi giriş noktası olarak hareket eder. Kimlik doğrulama, yetkilendirme ve loglama işlemlerini yapar. Servis keşfi ise diğer uygulamaların adreslerinin tutulduğu bir kayıt defteri görevi görür. Dinamik olarak servis keşfi yapar. Eğer gerekli konfigürasyon yapılırsa yük dengeleme işlevi görebilir. Yani bir mikroservise aşırı istek gelmesi halinde mikroservisin örnekleri arasında isteklerin eşit şekilde dağıtılmasını sağlayabilir.</w:t>
+      </w:r>
       <w:r>
         <w:t xml:space="preserve"> </w:t>
       </w:r>
+      <w:proofErr w:type="gramStart"/>
       <w:r>
         <w:rPr>
           <w:rFonts w:ascii="Corbel Light" w:hAnsi="Corbel Light"/>
         </w:rPr>
-        <w:t>naming-server</w:t>
-      </w:r>
-      <w:r>
-        <w:t xml:space="preserve"> </w:t>
-      </w:r>
-      <w:r>
-        <w:t xml:space="preserve">adında </w:t>
-      </w:r>
-      <w:r>
-        <w:t xml:space="preserve">Spring Boot projesi </w:t>
-      </w:r>
-      <w:r>
-        <w:t xml:space="preserve">gerekli bağımlılıklar eklenerek </w:t>
-      </w:r>
-      <w:r>
-        <w:t>oluşturulm</w:t>
-      </w:r>
-      <w:r>
-        <w:t xml:space="preserve">uştur. </w:t>
+        <w:t>t</w:t>
       </w:r>
       <w:r>
         <w:rPr>
           <w:rFonts w:ascii="Corbel Light" w:hAnsi="Corbel Light"/>
         </w:rPr>
-        <w:t>application.properties</w:t>
-      </w:r>
-      <w:r>
-        <w:t xml:space="preserve"> dosyasındaki yapılandırma</w:t>
-      </w:r>
-      <w:r>
-        <w:t>da</w:t>
-      </w:r>
-      <w:r>
-        <w:t>, sunucunun adı ve bağlantı noktası belirti</w:t>
-      </w:r>
-      <w:r>
-        <w:t xml:space="preserve">lmektedir. </w:t>
-      </w:r>
-      <w:r>
-        <w:rPr>
-          <w:rFonts w:ascii="Corbel Light" w:hAnsi="Corbel Light"/>
-        </w:rPr>
-        <w:t>naming-server</w:t>
-      </w:r>
-      <w:r>
-        <w:t xml:space="preserve">’ın </w:t>
-      </w:r>
-      <w:r>
-        <w:t>yalnızca bir sunucu olarak çalışmasını sağlamak için istemci kaydı ve kayıt defteri getirme devre dışı bırakı</w:t>
-      </w:r>
-      <w:r>
-        <w:t>lır</w:t>
-      </w:r>
-      <w:r>
-        <w:t>.</w:t>
-      </w:r>
-      <w:r>
-        <w:t xml:space="preserve"> Daha sonra </w:t>
-      </w:r>
-      <w:r>
-        <w:t>mikro</w:t>
-      </w:r>
-      <w:r>
-        <w:t>servisler</w:t>
-      </w:r>
-      <w:r>
-        <w:t xml:space="preserve"> Eureka sunucusuna kaydolacak şekilde yapılandırılır.</w:t>
-      </w:r>
-      <w:r>
-        <w:t xml:space="preserve"> </w:t>
-      </w:r>
-      <w:r>
-        <w:t xml:space="preserve">Bu, </w:t>
-      </w:r>
-      <w:r>
-        <w:rPr>
-          <w:rFonts w:ascii="Corbel Light" w:hAnsi="Corbel Light"/>
-        </w:rPr>
-        <w:t>application.properties</w:t>
-      </w:r>
-      <w:r>
-        <w:t xml:space="preserve"> </w:t>
-      </w:r>
-      <w:r>
-        <w:t xml:space="preserve">dosyalarının Eureka sunucu URL'sini belirtecek şekilde değiştirilmesini ve bu </w:t>
-      </w:r>
-      <w:r>
-        <w:t xml:space="preserve">URL </w:t>
-      </w:r>
-      <w:r>
-        <w:t>adresinde bulunan kayıt defteriyle iletişim kurmasına izin verilmesini içerir.</w:t>
-      </w:r>
-    </w:p>
-    <w:p>
-      <w:pPr>
-        <w:pStyle w:val="TezMetni"/>
-      </w:pPr>
-    </w:p>
-    <w:p>
-      <w:pPr>
-        <w:pStyle w:val="TezMetni"/>
-      </w:pPr>
-      <w:r>
-        <w:t>Servis keşfi mekanizması bitince gerçekleştir</w:t>
-      </w:r>
-      <w:r>
-        <w:t>ilecek</w:t>
-      </w:r>
-      <w:r>
-        <w:t xml:space="preserve"> diğer adım API Gateway oluşturmaktır. API Gateway gelen istekleri karşılayacak ve gerekli uygulamaya iletecektir. Mevcut durumda </w:t>
-      </w:r>
-      <w:r>
-        <w:rPr>
-          <w:rFonts w:ascii="Corbel Light" w:hAnsi="Corbel Light"/>
-        </w:rPr>
-        <w:t>t</w:t>
-      </w:r>
-      <w:r>
-        <w:rPr>
-          <w:rFonts w:ascii="Corbel Light" w:hAnsi="Corbel Light"/>
-        </w:rPr>
         <w:t>alep</w:t>
       </w:r>
-      <w:r>
-        <w:rPr>
-          <w:rFonts w:ascii="Corbel Light" w:hAnsi="Corbel Light"/>
-        </w:rPr>
-        <w:t>-</w:t>
-      </w:r>
-      <w:r>
-        <w:rPr>
-          <w:rFonts w:ascii="Corbel Light" w:hAnsi="Corbel Light"/>
-        </w:rPr>
-        <w:t>mikroservisi</w:t>
-      </w:r>
-      <w:r>
-        <w:t xml:space="preserve"> ve monolitik uygulama ar</w:t>
-      </w:r>
-      <w:r>
-        <w:t>as</w:t>
-      </w:r>
-      <w:r>
-        <w:t xml:space="preserve">ındaki istekleri yönlendirme işlevi yapacaktır. </w:t>
-      </w:r>
-      <w:r>
-        <w:t xml:space="preserve">API Gateway kurmak için </w:t>
-      </w:r>
-      <w:r>
-        <w:rPr>
-          <w:rFonts w:ascii="Corbel Light" w:hAnsi="Corbel Light"/>
-        </w:rPr>
-        <w:t>api-gateway</w:t>
-      </w:r>
-      <w:r>
-        <w:t xml:space="preserve"> adında Spring Boot projesi gerekli bağımlılıklar eklenerek oluşturulur. </w:t>
-      </w:r>
-      <w:r>
-        <w:rPr>
-          <w:rFonts w:ascii="Corbel Light" w:hAnsi="Corbel Light"/>
-        </w:rPr>
-        <w:t>application.properties</w:t>
-      </w:r>
-      <w:r>
-        <w:t xml:space="preserve"> içinde </w:t>
-      </w:r>
-      <w:r>
-        <w:t>Eureka sunucusuna kayıt ayarı yapılır. Böylece diğer uygulamalarla birbirini</w:t>
-      </w:r>
-      <w:r>
-        <w:t>n adresini</w:t>
-      </w:r>
-      <w:r>
-        <w:t xml:space="preserve"> görmesi sağlanır. </w:t>
-      </w:r>
-      <w:r>
-        <w:rPr>
-          <w:rFonts w:ascii="Corbel Light" w:hAnsi="Corbel Light"/>
-        </w:rPr>
-        <w:t>api-gateway</w:t>
-      </w:r>
-      <w:r>
-        <w:rPr>
-          <w:rFonts w:ascii="Corbel Light" w:hAnsi="Corbel Light"/>
-        </w:rPr>
-        <w:t xml:space="preserve"> </w:t>
-      </w:r>
-      <w:r>
-        <w:t xml:space="preserve">içerisinde rota tanımları yapılır. Her rota ek filtreler </w:t>
-      </w:r>
-      <w:r>
-        <w:t>içerebilen bir URI belirtir.</w:t>
-      </w:r>
-      <w:r>
-        <w:t xml:space="preserve"> </w:t>
-      </w:r>
-      <w:r>
-        <w:t>Rotalar, Eureka’nın servis keşfi yeteneklerinden yararlan</w:t>
-      </w:r>
-      <w:r>
-        <w:t>abilir.</w:t>
-      </w:r>
-      <w:r>
-        <w:t xml:space="preserve"> </w:t>
-      </w:r>
-      <w:r>
-        <w:t>Son olarak</w:t>
-      </w:r>
-      <w:r>
-        <w:t xml:space="preserve"> </w:t>
-      </w:r>
-      <w:r>
-        <w:rPr>
-          <w:rFonts w:ascii="Corbel Light" w:hAnsi="Corbel Light"/>
-        </w:rPr>
-        <w:t>api-gateway</w:t>
-      </w:r>
-      <w:r>
-        <w:rPr>
-          <w:rFonts w:ascii="Corbel Light" w:hAnsi="Corbel Light"/>
-        </w:rPr>
-        <w:t xml:space="preserve"> </w:t>
-      </w:r>
-      <w:r>
-        <w:t>içerisinde loglama işlemi gerçekleştiril</w:t>
-      </w:r>
-      <w:r>
-        <w:t>ir</w:t>
-      </w:r>
-      <w:r>
-        <w:t>.</w:t>
-      </w:r>
-    </w:p>
-    <w:p>
-      <w:pPr>
-        <w:pStyle w:val="TezMetni"/>
-        <w:ind w:firstLine="0"/>
-      </w:pPr>
-    </w:p>
-    <w:p>
-      <w:pPr>
-        <w:pStyle w:val="TezMetni"/>
-      </w:pPr>
-      <w:r>
-        <w:t>Özetle</w:t>
-      </w:r>
-      <w:r>
-        <w:t xml:space="preserve"> sistem</w:t>
-      </w:r>
-      <w:r>
-        <w:t>, monolitik Emektar4B uygulaması ve ondan ayırarak yeni bir mikroservis olarak geliştirilen ve kendi</w:t>
-      </w:r>
-      <w:r>
-        <w:t>ne ait</w:t>
-      </w:r>
-      <w:r>
-        <w:t xml:space="preserve"> veritabanı olan </w:t>
-      </w:r>
-      <w:r>
-        <w:rPr>
-          <w:rFonts w:ascii="Corbel Light" w:hAnsi="Corbel Light"/>
-        </w:rPr>
-        <w:t>t</w:t>
-      </w:r>
-      <w:r>
-        <w:rPr>
-          <w:rFonts w:ascii="Corbel Light" w:hAnsi="Corbel Light"/>
-        </w:rPr>
-        <w:t>alep</w:t>
-      </w:r>
-      <w:r>
-        <w:rPr>
-          <w:rFonts w:ascii="Corbel Light" w:hAnsi="Corbel Light"/>
-        </w:rPr>
-        <w:t>-</w:t>
-      </w:r>
-      <w:r>
-        <w:rPr>
-          <w:rFonts w:ascii="Corbel Light" w:hAnsi="Corbel Light"/>
-        </w:rPr>
-        <w:t>mikroservisi</w:t>
-      </w:r>
-      <w:r>
-        <w:t>, bir API Gateway, bir Servis Keşfi olmak üzere 4 bileşenden meydana gelir. API</w:t>
-      </w:r>
-      <w:r>
-        <w:t xml:space="preserve"> Gateway merkezi giriş noktası olarak hareket eder. Kimlik doğrulama, yetkilendirme ve loglama işlemlerini yapar. Servis keşfi ise diğer uygulamaların adreslerinin tutulduğu bir kayıt defteri görevi görür. Dinamik olarak servis keşfi yapar. Eğer gerekli konfigürasyon yapılırsa yük dengeleme işlevi görebilir. Yani bir mikroservise aşırı istek gelmesi halinde mikroservisin örnekleri arasında isteklerin eşit şekilde dağıtılmasını sağlayabilir.</w:t>
-      </w:r>
-      <w:r>
-        <w:t xml:space="preserve"> </w:t>
-      </w:r>
-      <w:r>
-        <w:rPr>
-          <w:rFonts w:ascii="Corbel Light" w:hAnsi="Corbel Light"/>
-        </w:rPr>
-        <w:t>t</w:t>
-      </w:r>
-      <w:r>
-        <w:rPr>
-          <w:rFonts w:ascii="Corbel Light" w:hAnsi="Corbel Light"/>
-        </w:rPr>
-        <w:t>alep</w:t>
-      </w:r>
+      <w:proofErr w:type="gramEnd"/>
       <w:r>
         <w:rPr>
           <w:rFonts w:ascii="Corbel Light" w:hAnsi="Corbel Light"/>
@@ -31772,6 +31938,7 @@
           <w:noProof/>
           <w14:ligatures w14:val="standardContextual"/>
         </w:rPr>
+        <w:lastRenderedPageBreak/>
         <w:drawing>
           <wp:inline distT="0" distB="0" distL="0" distR="0" wp14:anchorId="41AA3926" wp14:editId="0570F0EC">
             <wp:extent cx="4200525" cy="5057775"/>
@@ -31932,6 +32099,7 @@
       <w:r>
         <w:t xml:space="preserve">kısım </w:t>
       </w:r>
+      <w:proofErr w:type="gramStart"/>
       <w:r>
         <w:t>mikroservisleri</w:t>
       </w:r>
@@ -31941,6 +32109,7 @@
       <w:r>
         <w:t>(</w:t>
       </w:r>
+      <w:proofErr w:type="gramEnd"/>
       <w:r>
         <w:rPr>
           <w:rFonts w:ascii="Corbel Light" w:hAnsi="Corbel Light"/>
@@ -32051,8 +32220,16 @@
         <w:rPr>
           <w:rFonts w:ascii="Corbel Light" w:hAnsi="Corbel Light"/>
         </w:rPr>
-        <w:t>Docker-compose.yaml</w:t>
-      </w:r>
+        <w:t>Docker-</w:t>
+      </w:r>
+      <w:proofErr w:type="gramStart"/>
+      <w:r>
+        <w:rPr>
+          <w:rFonts w:ascii="Corbel Light" w:hAnsi="Corbel Light"/>
+        </w:rPr>
+        <w:t>compose.yaml</w:t>
+      </w:r>
+      <w:proofErr w:type="gramEnd"/>
       <w:r>
         <w:t xml:space="preserve"> </w:t>
       </w:r>
@@ -32204,10 +32381,12 @@
         <w:t xml:space="preserve">Bu dosyadaki konfigürasyonda önemli noktalar şu şekilde özetlenebilir. </w:t>
       </w:r>
       <w:proofErr w:type="spellStart"/>
+      <w:proofErr w:type="gramStart"/>
       <w:r>
         <w:t>services</w:t>
       </w:r>
       <w:proofErr w:type="spellEnd"/>
+      <w:proofErr w:type="gramEnd"/>
       <w:r>
         <w:t xml:space="preserve"> bölümünde uygulamayı oluşturan mikroservisler tanımlanmaktadır.</w:t>
       </w:r>
@@ -32269,6 +32448,7 @@
         <w:t xml:space="preserve"> </w:t>
       </w:r>
       <w:proofErr w:type="spellStart"/>
+      <w:proofErr w:type="gramStart"/>
       <w:r>
         <w:t>i</w:t>
       </w:r>
@@ -32276,6 +32456,7 @@
         <w:t>mage</w:t>
       </w:r>
       <w:proofErr w:type="spellEnd"/>
+      <w:proofErr w:type="gramEnd"/>
       <w:r>
         <w:t xml:space="preserve"> </w:t>
       </w:r>
@@ -32283,8 +32464,13 @@
         <w:t xml:space="preserve">anahtarı barındırıldığı kayıt yerini göstermektedir. </w:t>
       </w:r>
       <w:proofErr w:type="spellStart"/>
-      <w:r>
-        <w:t>mem_limit</w:t>
+      <w:proofErr w:type="gramStart"/>
+      <w:r>
+        <w:t>mem</w:t>
+      </w:r>
+      <w:proofErr w:type="gramEnd"/>
+      <w:r>
+        <w:t>_limit</w:t>
       </w:r>
       <w:proofErr w:type="spellEnd"/>
       <w:r>
@@ -32311,8 +32497,13 @@
         <w:t xml:space="preserve">, mikroservisin kullanacağı ağı belirtmektedir.  </w:t>
       </w:r>
       <w:proofErr w:type="spellStart"/>
-      <w:r>
-        <w:t>depends_on</w:t>
+      <w:proofErr w:type="gramStart"/>
+      <w:r>
+        <w:t>depends</w:t>
+      </w:r>
+      <w:proofErr w:type="gramEnd"/>
+      <w:r>
+        <w:t>_on</w:t>
       </w:r>
       <w:proofErr w:type="spellEnd"/>
       <w:r>
@@ -32321,6 +32512,7 @@
       <w:r>
         <w:t xml:space="preserve">mikroservisin bağımlı olduğu diğer mikroservisleri gösterir. </w:t>
       </w:r>
+      <w:proofErr w:type="gramStart"/>
       <w:r>
         <w:rPr>
           <w:rFonts w:ascii="Corbel Light" w:hAnsi="Corbel Light"/>
@@ -32333,6 +32525,7 @@
         </w:rPr>
         <w:t>alep</w:t>
       </w:r>
+      <w:proofErr w:type="gramEnd"/>
       <w:r>
         <w:rPr>
           <w:rFonts w:ascii="Corbel Light" w:hAnsi="Corbel Light"/>
@@ -32419,8 +32612,16 @@
         <w:rPr>
           <w:rFonts w:ascii="Corbel Light" w:hAnsi="Corbel Light"/>
         </w:rPr>
-        <w:t>Docker-compose.yaml</w:t>
-      </w:r>
+        <w:t>Docker-</w:t>
+      </w:r>
+      <w:proofErr w:type="gramStart"/>
+      <w:r>
+        <w:rPr>
+          <w:rFonts w:ascii="Corbel Light" w:hAnsi="Corbel Light"/>
+        </w:rPr>
+        <w:t>compose.yaml</w:t>
+      </w:r>
+      <w:proofErr w:type="gramEnd"/>
       <w:r>
         <w:t xml:space="preserve"> dosyasının ve mikroservislerin bulunduğu dizine gelindikten sonra</w:t>
       </w:r>
@@ -33089,6 +33290,7 @@
         <w:t xml:space="preserve">. (2024). </w:t>
       </w:r>
       <w:proofErr w:type="spellStart"/>
+      <w:proofErr w:type="gramStart"/>
       <w:r>
         <w:t>e</w:t>
       </w:r>
@@ -33096,6 +33298,7 @@
         <w:t>tcd</w:t>
       </w:r>
       <w:proofErr w:type="spellEnd"/>
+      <w:proofErr w:type="gramEnd"/>
       <w:r>
         <w:t xml:space="preserve"> in </w:t>
       </w:r>
@@ -33199,7 +33402,15 @@
       </w:r>
       <w:proofErr w:type="spellEnd"/>
       <w:r>
-        <w:t xml:space="preserve"> is Docker?. </w:t>
+        <w:t xml:space="preserve"> is </w:t>
+      </w:r>
+      <w:proofErr w:type="gramStart"/>
+      <w:r>
+        <w:t>Docker?.</w:t>
+      </w:r>
+      <w:proofErr w:type="gramEnd"/>
+      <w:r>
+        <w:t xml:space="preserve"> </w:t>
       </w:r>
       <w:proofErr w:type="spellStart"/>
       <w:r>
@@ -33455,10 +33666,12 @@
         <w:ind w:right="0" w:firstLine="0"/>
       </w:pPr>
       <w:proofErr w:type="spellStart"/>
+      <w:proofErr w:type="gramStart"/>
       <w:r>
         <w:t>docker.docs</w:t>
       </w:r>
       <w:proofErr w:type="spellEnd"/>
+      <w:proofErr w:type="gramEnd"/>
       <w:r>
         <w:t xml:space="preserve">. (2024). </w:t>
       </w:r>
@@ -33487,10 +33700,12 @@
         <w:t xml:space="preserve"> Docker. </w:t>
       </w:r>
       <w:proofErr w:type="spellStart"/>
+      <w:proofErr w:type="gramStart"/>
       <w:r>
         <w:t>docker.docs</w:t>
       </w:r>
       <w:proofErr w:type="spellEnd"/>
+      <w:proofErr w:type="gramEnd"/>
       <w:r>
         <w:t>. https://docs.docker.com/get-started/overview/ adresinden alındı.</w:t>
       </w:r>
@@ -33738,10 +33953,12 @@
         <w:ind w:right="0" w:firstLine="0"/>
       </w:pPr>
       <w:proofErr w:type="spellStart"/>
+      <w:proofErr w:type="gramStart"/>
       <w:r>
         <w:t>kubernetes</w:t>
       </w:r>
       <w:proofErr w:type="spellEnd"/>
+      <w:proofErr w:type="gramEnd"/>
       <w:r>
         <w:t xml:space="preserve">. (2015). Borg: </w:t>
       </w:r>
@@ -33762,10 +33979,12 @@
         <w:t xml:space="preserve"> Kubernetes. </w:t>
       </w:r>
       <w:proofErr w:type="spellStart"/>
+      <w:proofErr w:type="gramStart"/>
       <w:r>
         <w:t>kubernetes</w:t>
       </w:r>
       <w:proofErr w:type="spellEnd"/>
+      <w:proofErr w:type="gramEnd"/>
       <w:r>
         <w:t>. https://kubernetes.io/blog/2015/04/borg-predecessor-to-kubernetes/ adresinden alındı.</w:t>
       </w:r>
@@ -37810,7 +38029,6 @@
   <w:style w:type="character" w:default="1" w:styleId="VarsaylanParagrafYazTipi">
     <w:name w:val="Default Paragraph Font"/>
     <w:uiPriority w:val="1"/>
-    <w:semiHidden/>
     <w:unhideWhenUsed/>
   </w:style>
   <w:style w:type="table" w:default="1" w:styleId="NormalTablo">

</xml_diff>

<commit_message>
sonuç ve öneriler 1
</commit_message>
<xml_diff>
--- a/Hallaç Mansur Akbaş Uzmanlık Tezi_Agustos_2024.docx
+++ b/Hallaç Mansur Akbaş Uzmanlık Tezi_Agustos_2024.docx
@@ -2964,7 +2964,6 @@
           <w:lang w:eastAsia="tr-TR"/>
         </w:rPr>
       </w:pPr>
-      <w:proofErr w:type="gramStart"/>
       <w:r>
         <w:rPr>
           <w:rFonts w:ascii="Times New Roman" w:hAnsi="Times New Roman"/>
@@ -2972,17 +2971,7 @@
           <w:szCs w:val="24"/>
           <w:lang w:eastAsia="tr-TR"/>
         </w:rPr>
-        <w:t>Tarih: ….</w:t>
-      </w:r>
-      <w:proofErr w:type="gramEnd"/>
-      <w:r>
-        <w:rPr>
-          <w:rFonts w:ascii="Times New Roman" w:hAnsi="Times New Roman"/>
-          <w:sz w:val="24"/>
-          <w:szCs w:val="24"/>
-          <w:lang w:eastAsia="tr-TR"/>
-        </w:rPr>
-        <w:t>/…./………</w:t>
+        <w:t>Tarih: …./…./………</w:t>
       </w:r>
     </w:p>
     <w:p>
@@ -4400,7 +4389,6 @@
           <w:szCs w:val="24"/>
         </w:rPr>
       </w:pPr>
-      <w:proofErr w:type="spellStart"/>
       <w:r>
         <w:rPr>
           <w:rFonts w:ascii="Times New Roman" w:hAnsi="Times New Roman"/>
@@ -4408,49 +4396,8 @@
           <w:sz w:val="24"/>
           <w:szCs w:val="24"/>
         </w:rPr>
-        <w:t>Social</w:t>
-      </w:r>
-      <w:proofErr w:type="spellEnd"/>
-      <w:r>
-        <w:rPr>
-          <w:rFonts w:ascii="Times New Roman" w:hAnsi="Times New Roman"/>
-          <w:b/>
-          <w:sz w:val="24"/>
-          <w:szCs w:val="24"/>
-        </w:rPr>
-        <w:t xml:space="preserve"> Security </w:t>
-      </w:r>
-      <w:proofErr w:type="spellStart"/>
-      <w:r>
-        <w:rPr>
-          <w:rFonts w:ascii="Times New Roman" w:hAnsi="Times New Roman"/>
-          <w:b/>
-          <w:sz w:val="24"/>
-          <w:szCs w:val="24"/>
-        </w:rPr>
-        <w:t>Expertise</w:t>
-      </w:r>
-      <w:proofErr w:type="spellEnd"/>
-      <w:r>
-        <w:rPr>
-          <w:rFonts w:ascii="Times New Roman" w:hAnsi="Times New Roman"/>
-          <w:b/>
-          <w:sz w:val="24"/>
-          <w:szCs w:val="24"/>
-        </w:rPr>
-        <w:t xml:space="preserve"> </w:t>
-      </w:r>
-      <w:proofErr w:type="spellStart"/>
-      <w:r>
-        <w:rPr>
-          <w:rFonts w:ascii="Times New Roman" w:hAnsi="Times New Roman"/>
-          <w:b/>
-          <w:sz w:val="24"/>
-          <w:szCs w:val="24"/>
-        </w:rPr>
-        <w:t>Thesis</w:t>
-      </w:r>
-      <w:proofErr w:type="spellEnd"/>
+        <w:t>Social Security Expertise Thesis</w:t>
+      </w:r>
     </w:p>
     <w:p>
       <w:pPr>
@@ -13835,6 +13782,190 @@
         </w:p>
         <w:p>
           <w:pPr>
+            <w:tabs>
+              <w:tab w:val="left" w:pos="1100"/>
+              <w:tab w:val="right" w:leader="dot" w:pos="8210"/>
+            </w:tabs>
+            <w:spacing w:after="100"/>
+            <w:ind w:left="440"/>
+            <w:rPr>
+              <w:rFonts w:ascii="Times New Roman" w:eastAsiaTheme="minorEastAsia" w:hAnsi="Times New Roman"/>
+              <w:bCs/>
+              <w:noProof/>
+              <w:kern w:val="2"/>
+              <w:sz w:val="24"/>
+              <w:szCs w:val="24"/>
+              <w:lang w:eastAsia="tr-TR"/>
+              <w14:ligatures w14:val="standardContextual"/>
+            </w:rPr>
+          </w:pPr>
+          <w:hyperlink w:anchor="_Toc174910821" w:history="1">
+            <w:r>
+              <w:rPr>
+                <w:rFonts w:ascii="Times New Roman" w:hAnsi="Times New Roman"/>
+                <w:bCs/>
+                <w:noProof/>
+                <w:sz w:val="24"/>
+                <w:szCs w:val="24"/>
+              </w:rPr>
+              <w:t>2</w:t>
+            </w:r>
+            <w:r>
+              <w:rPr>
+                <w:rFonts w:ascii="Times New Roman" w:hAnsi="Times New Roman"/>
+                <w:bCs/>
+                <w:noProof/>
+                <w:sz w:val="24"/>
+                <w:szCs w:val="24"/>
+              </w:rPr>
+              <w:t>.2.1.</w:t>
+            </w:r>
+            <w:r>
+              <w:rPr>
+                <w:rFonts w:ascii="Times New Roman" w:eastAsiaTheme="minorEastAsia" w:hAnsi="Times New Roman"/>
+                <w:bCs/>
+                <w:noProof/>
+                <w:kern w:val="2"/>
+                <w:sz w:val="24"/>
+                <w:szCs w:val="24"/>
+                <w:lang w:eastAsia="tr-TR"/>
+                <w14:ligatures w14:val="standardContextual"/>
+              </w:rPr>
+              <w:tab/>
+            </w:r>
+            <w:r>
+              <w:rPr>
+                <w:rFonts w:ascii="Times New Roman" w:hAnsi="Times New Roman"/>
+                <w:bCs/>
+                <w:noProof/>
+                <w:sz w:val="24"/>
+                <w:szCs w:val="24"/>
+              </w:rPr>
+              <w:t>Yazılım Geliştirme Aşaması</w:t>
+            </w:r>
+            <w:r>
+              <w:rPr>
+                <w:rFonts w:ascii="Times New Roman" w:hAnsi="Times New Roman"/>
+                <w:bCs/>
+                <w:noProof/>
+                <w:webHidden/>
+                <w:sz w:val="24"/>
+                <w:szCs w:val="24"/>
+              </w:rPr>
+              <w:tab/>
+            </w:r>
+            <w:r>
+              <w:rPr>
+                <w:rFonts w:ascii="Times New Roman" w:hAnsi="Times New Roman"/>
+                <w:bCs/>
+                <w:noProof/>
+                <w:webHidden/>
+                <w:sz w:val="24"/>
+                <w:szCs w:val="24"/>
+              </w:rPr>
+              <w:t>51</w:t>
+            </w:r>
+          </w:hyperlink>
+        </w:p>
+        <w:p>
+          <w:pPr>
+            <w:tabs>
+              <w:tab w:val="left" w:pos="1100"/>
+              <w:tab w:val="right" w:leader="dot" w:pos="8210"/>
+            </w:tabs>
+            <w:spacing w:after="100"/>
+            <w:ind w:left="440"/>
+          </w:pPr>
+          <w:hyperlink w:anchor="_Toc174910821" w:history="1">
+            <w:r>
+              <w:rPr>
+                <w:rFonts w:ascii="Times New Roman" w:hAnsi="Times New Roman"/>
+                <w:bCs/>
+                <w:noProof/>
+                <w:sz w:val="24"/>
+                <w:szCs w:val="24"/>
+              </w:rPr>
+              <w:t>2</w:t>
+            </w:r>
+            <w:r>
+              <w:rPr>
+                <w:rFonts w:ascii="Times New Roman" w:hAnsi="Times New Roman"/>
+                <w:bCs/>
+                <w:noProof/>
+                <w:sz w:val="24"/>
+                <w:szCs w:val="24"/>
+              </w:rPr>
+              <w:t>.2.</w:t>
+            </w:r>
+            <w:r>
+              <w:rPr>
+                <w:rFonts w:ascii="Times New Roman" w:hAnsi="Times New Roman"/>
+                <w:bCs/>
+                <w:noProof/>
+                <w:sz w:val="24"/>
+                <w:szCs w:val="24"/>
+              </w:rPr>
+              <w:t>2</w:t>
+            </w:r>
+            <w:r>
+              <w:rPr>
+                <w:rFonts w:ascii="Times New Roman" w:hAnsi="Times New Roman"/>
+                <w:bCs/>
+                <w:noProof/>
+                <w:sz w:val="24"/>
+                <w:szCs w:val="24"/>
+              </w:rPr>
+              <w:t>.</w:t>
+            </w:r>
+            <w:r>
+              <w:rPr>
+                <w:rFonts w:ascii="Times New Roman" w:eastAsiaTheme="minorEastAsia" w:hAnsi="Times New Roman"/>
+                <w:bCs/>
+                <w:noProof/>
+                <w:kern w:val="2"/>
+                <w:sz w:val="24"/>
+                <w:szCs w:val="24"/>
+                <w:lang w:eastAsia="tr-TR"/>
+                <w14:ligatures w14:val="standardContextual"/>
+              </w:rPr>
+              <w:tab/>
+            </w:r>
+            <w:r>
+              <w:rPr>
+                <w:rFonts w:ascii="Times New Roman" w:hAnsi="Times New Roman"/>
+                <w:bCs/>
+                <w:noProof/>
+                <w:sz w:val="24"/>
+                <w:szCs w:val="24"/>
+              </w:rPr>
+              <w:t>Yazılım Dağıtım Aşaması</w:t>
+            </w:r>
+            <w:r>
+              <w:rPr>
+                <w:rFonts w:ascii="Times New Roman" w:hAnsi="Times New Roman"/>
+                <w:bCs/>
+                <w:noProof/>
+                <w:webHidden/>
+                <w:sz w:val="24"/>
+                <w:szCs w:val="24"/>
+              </w:rPr>
+              <w:tab/>
+            </w:r>
+            <w:r>
+              <w:rPr>
+                <w:rFonts w:ascii="Times New Roman" w:hAnsi="Times New Roman"/>
+                <w:bCs/>
+                <w:noProof/>
+                <w:webHidden/>
+                <w:sz w:val="24"/>
+                <w:szCs w:val="24"/>
+              </w:rPr>
+              <w:t>54</w:t>
+            </w:r>
+          </w:hyperlink>
+        </w:p>
+        <w:p>
+          <w:pPr>
             <w:rPr>
               <w:rFonts w:ascii="Times New Roman" w:eastAsiaTheme="minorHAnsi" w:hAnsi="Times New Roman"/>
               <w:kern w:val="2"/>
@@ -13936,7 +14067,18 @@
                 <w:sz w:val="24"/>
                 <w:szCs w:val="24"/>
               </w:rPr>
-              <w:t>56</w:t>
+              <w:t>5</w:t>
+            </w:r>
+            <w:r>
+              <w:rPr>
+                <w:rFonts w:ascii="Times New Roman" w:hAnsi="Times New Roman"/>
+                <w:b/>
+                <w:noProof/>
+                <w:webHidden/>
+                <w:sz w:val="24"/>
+                <w:szCs w:val="24"/>
+              </w:rPr>
+              <w:t>7</w:t>
             </w:r>
             <w:r>
               <w:rPr>
@@ -14042,7 +14184,18 @@
                 <w:sz w:val="24"/>
                 <w:szCs w:val="24"/>
               </w:rPr>
-              <w:t>58</w:t>
+              <w:t>5</w:t>
+            </w:r>
+            <w:r>
+              <w:rPr>
+                <w:rFonts w:ascii="Times New Roman" w:hAnsi="Times New Roman"/>
+                <w:b/>
+                <w:noProof/>
+                <w:webHidden/>
+                <w:sz w:val="24"/>
+                <w:szCs w:val="24"/>
+              </w:rPr>
+              <w:t>9</w:t>
             </w:r>
             <w:r>
               <w:rPr>
@@ -15405,15 +15558,7 @@
       </w:r>
       <w:r>
         <w:tab/>
-        <w:t xml:space="preserve">5510 sayılı Kanunun </w:t>
-      </w:r>
-      <w:proofErr w:type="gramStart"/>
-      <w:r>
-        <w:t>4 üncü</w:t>
-      </w:r>
-      <w:proofErr w:type="gramEnd"/>
-      <w:r>
-        <w:t xml:space="preserve"> maddesinin 1 inci fıkrasının (b) bendi</w:t>
+        <w:t>5510 sayılı Kanunun 4 üncü maddesinin 1 inci fıkrasının (b) bendi</w:t>
       </w:r>
     </w:p>
     <w:p>
@@ -17764,7 +17909,7 @@
           <w14:ligatures w14:val="standardContextual"/>
         </w:rPr>
         <w:drawing>
-          <wp:inline distT="0" distB="0" distL="0" distR="0" wp14:anchorId="76C494E8" wp14:editId="2B9218CB">
+          <wp:inline distT="0" distB="0" distL="0" distR="0" wp14:anchorId="76C494E8" wp14:editId="05776F33">
             <wp:extent cx="5219700" cy="2232660"/>
             <wp:effectExtent l="0" t="0" r="0" b="0"/>
             <wp:docPr id="1585877269" name="Resim 1"/>
@@ -18045,15 +18190,7 @@
         <w:t xml:space="preserve"> 2014 yılında</w:t>
       </w:r>
       <w:r>
-        <w:t xml:space="preserve"> </w:t>
-      </w:r>
-      <w:proofErr w:type="gramStart"/>
-      <w:r>
-        <w:t>Martin</w:t>
-      </w:r>
-      <w:proofErr w:type="gramEnd"/>
-      <w:r>
-        <w:t xml:space="preserve"> Fowler ve ThoughtWorks’teki meslektaşlarının bu kavramı sağlam ve ölçeklenebilir sistemler oluşturmanın bir yolu olarak tartışmasıyla önem kazan</w:t>
+        <w:t xml:space="preserve"> Martin Fowler ve ThoughtWorks’teki meslektaşlarının bu kavramı sağlam ve ölçeklenebilir sistemler oluşturmanın bir yolu olarak tartışmasıyla önem kazan</w:t>
       </w:r>
       <w:r>
         <w:t>mıştır</w:t>
@@ -19514,15 +19651,7 @@
         <w:t xml:space="preserve"> arasında ortak bir kelime dağarcığı olan </w:t>
       </w:r>
       <w:r>
-        <w:t xml:space="preserve">her yerde bulunan </w:t>
-      </w:r>
-      <w:proofErr w:type="gramStart"/>
-      <w:r>
-        <w:t>dil(</w:t>
-      </w:r>
-      <w:proofErr w:type="gramEnd"/>
-      <w:r>
-        <w:t>Ubiquitous Language) oluştur</w:t>
+        <w:t>her yerde bulunan dil(Ubiquitous Language) oluştur</w:t>
       </w:r>
       <w:r>
         <w:t>ulmasını</w:t>
@@ -25678,15 +25807,7 @@
         <w:pStyle w:val="TezMetni"/>
       </w:pPr>
       <w:r>
-        <w:t xml:space="preserve">SGK’nin yeni mevzuat veya politika değişikliklerine yanıt olarak yazılımlarını hızlı bir şekilde güncellemesi gerekir. Mikroservis mimarisi, yazılım sistemini bölümlendirerek sistemin belirli bölümlerinin bağımsız olarak güncellenmesine olanak tanır. Sık değişen mevzuatın ve buna paralel olarak geliştirilen yazılım uygulamalarının kesintisiz ve hızlı entegrasyonunu sağlar. Yazılım sisteminin tümünün güncellemeden bölüm </w:t>
-      </w:r>
-      <w:proofErr w:type="spellStart"/>
-      <w:r>
-        <w:t>bölüm</w:t>
-      </w:r>
-      <w:proofErr w:type="spellEnd"/>
-      <w:r>
-        <w:t xml:space="preserve"> güncellenebilmesi sık değişen bir mevzuatı olan bir kurum için önemlidir.</w:t>
+        <w:t>SGK’nin yeni mevzuat veya politika değişikliklerine yanıt olarak yazılımlarını hızlı bir şekilde güncellemesi gerekir. Mikroservis mimarisi, yazılım sistemini bölümlendirerek sistemin belirli bölümlerinin bağımsız olarak güncellenmesine olanak tanır. Sık değişen mevzuatın ve buna paralel olarak geliştirilen yazılım uygulamalarının kesintisiz ve hızlı entegrasyonunu sağlar. Yazılım sisteminin tümünün güncellemeden bölüm bölüm güncellenebilmesi sık değişen bir mevzuatı olan bir kurum için önemlidir.</w:t>
       </w:r>
     </w:p>
     <w:p>
@@ -29483,12 +29604,8 @@
       <w:pPr>
         <w:pStyle w:val="TezMetni"/>
       </w:pPr>
-    </w:p>
-    <w:p>
-      <w:pPr>
-        <w:pStyle w:val="TezMetni"/>
-      </w:pPr>
-      <w:r>
+      <w:r>
+        <w:lastRenderedPageBreak/>
         <w:t>Uygulama</w:t>
       </w:r>
       <w:r>
@@ -31321,14 +31438,12 @@
       <w:r>
         <w:t xml:space="preserve"> </w:t>
       </w:r>
-      <w:proofErr w:type="gramStart"/>
       <w:r>
         <w:rPr>
           <w:rFonts w:ascii="Corbel Light" w:hAnsi="Corbel Light"/>
         </w:rPr>
         <w:t>application.properties</w:t>
       </w:r>
-      <w:proofErr w:type="gramEnd"/>
       <w:r>
         <w:t xml:space="preserve"> talep uygulamasına özel veritabanı </w:t>
       </w:r>
@@ -31362,6 +31477,66 @@
       <w:pPr>
         <w:pStyle w:val="TezMetni"/>
         <w:ind w:firstLine="0"/>
+        <w:rPr>
+          <w:sz w:val="16"/>
+          <w:szCs w:val="16"/>
+        </w:rPr>
+      </w:pPr>
+    </w:p>
+    <w:p>
+      <w:pPr>
+        <w:pStyle w:val="TezMetni"/>
+        <w:ind w:firstLine="0"/>
+        <w:rPr>
+          <w:sz w:val="16"/>
+          <w:szCs w:val="16"/>
+        </w:rPr>
+      </w:pPr>
+    </w:p>
+    <w:p>
+      <w:pPr>
+        <w:pStyle w:val="TezMetni"/>
+        <w:ind w:firstLine="0"/>
+        <w:rPr>
+          <w:sz w:val="16"/>
+          <w:szCs w:val="16"/>
+        </w:rPr>
+      </w:pPr>
+    </w:p>
+    <w:p>
+      <w:pPr>
+        <w:pStyle w:val="TezMetni"/>
+        <w:ind w:firstLine="0"/>
+        <w:rPr>
+          <w:sz w:val="16"/>
+          <w:szCs w:val="16"/>
+        </w:rPr>
+      </w:pPr>
+    </w:p>
+    <w:p>
+      <w:pPr>
+        <w:pStyle w:val="TezMetni"/>
+        <w:ind w:firstLine="0"/>
+        <w:rPr>
+          <w:sz w:val="16"/>
+          <w:szCs w:val="16"/>
+        </w:rPr>
+      </w:pPr>
+    </w:p>
+    <w:p>
+      <w:pPr>
+        <w:pStyle w:val="TezMetni"/>
+        <w:ind w:firstLine="0"/>
+        <w:rPr>
+          <w:sz w:val="16"/>
+          <w:szCs w:val="16"/>
+        </w:rPr>
+      </w:pPr>
+    </w:p>
+    <w:p>
+      <w:pPr>
+        <w:pStyle w:val="TezMetni"/>
+        <w:ind w:firstLine="0"/>
         <w:jc w:val="left"/>
         <w:rPr>
           <w:b/>
@@ -31373,6 +31548,7 @@
           <w:b/>
           <w:bCs/>
         </w:rPr>
+        <w:lastRenderedPageBreak/>
         <w:t xml:space="preserve">Şekil </w:t>
       </w:r>
       <w:r>
@@ -31400,7 +31576,6 @@
           <w:noProof/>
           <w14:ligatures w14:val="standardContextual"/>
         </w:rPr>
-        <w:lastRenderedPageBreak/>
         <w:drawing>
           <wp:inline distT="0" distB="0" distL="0" distR="0" wp14:anchorId="58B1B959" wp14:editId="38CA4427">
             <wp:extent cx="5204911" cy="4671465"/>
@@ -31473,12 +31648,19 @@
     <w:p>
       <w:pPr>
         <w:pStyle w:val="TezMetni"/>
-      </w:pPr>
-      <w:proofErr w:type="gramStart"/>
-      <w:r>
         <w:rPr>
           <w:rFonts w:ascii="Corbel Light" w:hAnsi="Corbel Light"/>
         </w:rPr>
+      </w:pPr>
+    </w:p>
+    <w:p>
+      <w:pPr>
+        <w:pStyle w:val="TezMetni"/>
+      </w:pPr>
+      <w:r>
+        <w:rPr>
+          <w:rFonts w:ascii="Corbel Light" w:hAnsi="Corbel Light"/>
+        </w:rPr>
         <w:t>t</w:t>
       </w:r>
       <w:r>
@@ -31487,14 +31669,12 @@
         </w:rPr>
         <w:t>alep</w:t>
       </w:r>
-      <w:proofErr w:type="gramEnd"/>
       <w:r>
         <w:rPr>
           <w:rFonts w:ascii="Corbel Light" w:hAnsi="Corbel Light"/>
         </w:rPr>
         <w:t>-</w:t>
       </w:r>
-      <w:proofErr w:type="spellStart"/>
       <w:r>
         <w:rPr>
           <w:rFonts w:ascii="Corbel Light" w:hAnsi="Corbel Light"/>
@@ -31508,11 +31688,7 @@
         <w:t>’</w:t>
       </w:r>
       <w:r>
-        <w:t>nden</w:t>
-      </w:r>
-      <w:proofErr w:type="spellEnd"/>
-      <w:r>
-        <w:t xml:space="preserve"> sonra servis keşfi mekanizması gerçekleştirilmiştir. </w:t>
+        <w:t xml:space="preserve">nden sonra servis keşfi mekanizması gerçekleştirilmiştir. </w:t>
       </w:r>
       <w:r>
         <w:t xml:space="preserve">Servis keşfinin mekanizmasını gerçekleştirmek için Spring Cloud’un sunduğu Eureka Server kullanılmıştır. </w:t>
@@ -31535,114 +31711,94 @@
       <w:r>
         <w:t xml:space="preserve"> </w:t>
       </w:r>
-      <w:proofErr w:type="gramStart"/>
       <w:r>
         <w:rPr>
           <w:rFonts w:ascii="Corbel Light" w:hAnsi="Corbel Light"/>
         </w:rPr>
-        <w:t>naming</w:t>
-      </w:r>
-      <w:proofErr w:type="gramEnd"/>
+        <w:t>naming-server</w:t>
+      </w:r>
+      <w:r>
+        <w:t xml:space="preserve"> </w:t>
+      </w:r>
+      <w:r>
+        <w:t xml:space="preserve">adında </w:t>
+      </w:r>
+      <w:r>
+        <w:t xml:space="preserve">Spring Boot projesi </w:t>
+      </w:r>
+      <w:r>
+        <w:t xml:space="preserve">gerekli bağımlılıklar eklenerek </w:t>
+      </w:r>
+      <w:r>
+        <w:t>oluşturulm</w:t>
+      </w:r>
+      <w:r>
+        <w:t xml:space="preserve">uştur. </w:t>
+      </w:r>
       <w:r>
         <w:rPr>
           <w:rFonts w:ascii="Corbel Light" w:hAnsi="Corbel Light"/>
         </w:rPr>
-        <w:t>-server</w:t>
+        <w:t>application.properties</w:t>
+      </w:r>
+      <w:r>
+        <w:t xml:space="preserve"> dosyasındaki yapılandırma</w:t>
+      </w:r>
+      <w:r>
+        <w:t>da</w:t>
+      </w:r>
+      <w:r>
+        <w:t>, sunucunun adı ve bağlantı noktası belirti</w:t>
+      </w:r>
+      <w:r>
+        <w:t xml:space="preserve">lmektedir. </w:t>
+      </w:r>
+      <w:r>
+        <w:rPr>
+          <w:rFonts w:ascii="Corbel Light" w:hAnsi="Corbel Light"/>
+        </w:rPr>
+        <w:t>naming-server</w:t>
+      </w:r>
+      <w:r>
+        <w:t xml:space="preserve">’ın </w:t>
+      </w:r>
+      <w:r>
+        <w:t>yalnızca bir sunucu olarak çalışmasını sağlamak için istemci kaydı ve kayıt defteri getirme devre dışı bırakı</w:t>
+      </w:r>
+      <w:r>
+        <w:t>lır</w:t>
+      </w:r>
+      <w:r>
+        <w:t>.</w:t>
+      </w:r>
+      <w:r>
+        <w:t xml:space="preserve"> Daha sonra </w:t>
+      </w:r>
+      <w:r>
+        <w:t>mikro</w:t>
+      </w:r>
+      <w:r>
+        <w:t>servisler</w:t>
+      </w:r>
+      <w:r>
+        <w:t xml:space="preserve"> Eureka sunucusuna kaydolacak şekilde yapılandırılır.</w:t>
       </w:r>
       <w:r>
         <w:t xml:space="preserve"> </w:t>
       </w:r>
       <w:r>
-        <w:t xml:space="preserve">adında </w:t>
-      </w:r>
-      <w:r>
-        <w:t xml:space="preserve">Spring Boot projesi </w:t>
-      </w:r>
-      <w:r>
-        <w:t xml:space="preserve">gerekli bağımlılıklar eklenerek </w:t>
-      </w:r>
-      <w:r>
-        <w:t>oluşturulm</w:t>
-      </w:r>
-      <w:r>
-        <w:t xml:space="preserve">uştur. </w:t>
-      </w:r>
-      <w:proofErr w:type="gramStart"/>
+        <w:t xml:space="preserve">Bu, </w:t>
+      </w:r>
       <w:r>
         <w:rPr>
           <w:rFonts w:ascii="Corbel Light" w:hAnsi="Corbel Light"/>
         </w:rPr>
         <w:t>application.properties</w:t>
       </w:r>
-      <w:proofErr w:type="gramEnd"/>
-      <w:r>
-        <w:t xml:space="preserve"> dosyasındaki yapılandırma</w:t>
-      </w:r>
-      <w:r>
-        <w:t>da</w:t>
-      </w:r>
-      <w:r>
-        <w:t>, sunucunun adı ve bağlantı noktası belirti</w:t>
-      </w:r>
-      <w:r>
-        <w:t xml:space="preserve">lmektedir. </w:t>
-      </w:r>
-      <w:proofErr w:type="gramStart"/>
-      <w:r>
-        <w:rPr>
-          <w:rFonts w:ascii="Corbel Light" w:hAnsi="Corbel Light"/>
-        </w:rPr>
-        <w:t>naming</w:t>
-      </w:r>
-      <w:proofErr w:type="gramEnd"/>
-      <w:r>
-        <w:rPr>
-          <w:rFonts w:ascii="Corbel Light" w:hAnsi="Corbel Light"/>
-        </w:rPr>
-        <w:t>-server</w:t>
-      </w:r>
-      <w:r>
-        <w:t xml:space="preserve">’ın </w:t>
-      </w:r>
-      <w:r>
-        <w:t>yalnızca bir sunucu olarak çalışmasını sağlamak için istemci kaydı ve kayıt defteri getirme devre dışı bırakı</w:t>
-      </w:r>
-      <w:r>
-        <w:t>lır</w:t>
-      </w:r>
-      <w:r>
-        <w:t>.</w:t>
-      </w:r>
-      <w:r>
-        <w:t xml:space="preserve"> Daha sonra </w:t>
-      </w:r>
-      <w:r>
-        <w:t>mikro</w:t>
-      </w:r>
-      <w:r>
-        <w:t>servisler</w:t>
-      </w:r>
-      <w:r>
-        <w:t xml:space="preserve"> Eureka sunucusuna kaydolacak şekilde yapılandırılır.</w:t>
-      </w:r>
       <w:r>
         <w:t xml:space="preserve"> </w:t>
       </w:r>
       <w:r>
-        <w:t xml:space="preserve">Bu, </w:t>
-      </w:r>
-      <w:proofErr w:type="gramStart"/>
-      <w:r>
-        <w:rPr>
-          <w:rFonts w:ascii="Corbel Light" w:hAnsi="Corbel Light"/>
-        </w:rPr>
-        <w:t>application.properties</w:t>
-      </w:r>
-      <w:proofErr w:type="gramEnd"/>
-      <w:r>
-        <w:t xml:space="preserve"> </w:t>
-      </w:r>
-      <w:r>
         <w:t xml:space="preserve">dosyalarının Eureka sunucu URL'sini belirtecek şekilde değiştirilmesini ve bu </w:t>
       </w:r>
       <w:r>
@@ -31651,11 +31807,6 @@
       <w:r>
         <w:t>adresinde bulunan kayıt defteriyle iletişim kurmasına izin verilmesini içerir.</w:t>
       </w:r>
-    </w:p>
-    <w:p>
-      <w:pPr>
-        <w:pStyle w:val="TezMetni"/>
-      </w:pPr>
     </w:p>
     <w:p>
       <w:pPr>
@@ -31716,14 +31867,12 @@
       <w:r>
         <w:t xml:space="preserve"> adında Spring Boot projesi gerekli bağımlılıklar eklenerek oluşturulur. </w:t>
       </w:r>
-      <w:proofErr w:type="gramStart"/>
       <w:r>
         <w:rPr>
           <w:rFonts w:ascii="Corbel Light" w:hAnsi="Corbel Light"/>
         </w:rPr>
         <w:t>application.properties</w:t>
       </w:r>
-      <w:proofErr w:type="gramEnd"/>
       <w:r>
         <w:t xml:space="preserve"> içinde </w:t>
       </w:r>
@@ -31736,164 +31885,149 @@
       <w:r>
         <w:t xml:space="preserve"> görmesi sağlanır. </w:t>
       </w:r>
-      <w:proofErr w:type="gramStart"/>
       <w:r>
         <w:rPr>
           <w:rFonts w:ascii="Corbel Light" w:hAnsi="Corbel Light"/>
         </w:rPr>
-        <w:t>api</w:t>
-      </w:r>
-      <w:proofErr w:type="gramEnd"/>
+        <w:t>api-gateway</w:t>
+      </w:r>
       <w:r>
         <w:rPr>
           <w:rFonts w:ascii="Corbel Light" w:hAnsi="Corbel Light"/>
         </w:rPr>
-        <w:t>-gateway</w:t>
+        <w:t xml:space="preserve"> </w:t>
+      </w:r>
+      <w:r>
+        <w:t xml:space="preserve">içerisinde rota tanımları yapılır. Her rota ek filtreler </w:t>
+      </w:r>
+      <w:r>
+        <w:t>içerebilen bir URI belirtir.</w:t>
+      </w:r>
+      <w:r>
+        <w:t xml:space="preserve"> </w:t>
+      </w:r>
+      <w:r>
+        <w:t>Rotalar, Eureka’nın servis keşfi yeteneklerinden yararlan</w:t>
+      </w:r>
+      <w:r>
+        <w:t>abilir.</w:t>
+      </w:r>
+      <w:r>
+        <w:t xml:space="preserve"> </w:t>
+      </w:r>
+      <w:r>
+        <w:t>Son olarak</w:t>
+      </w:r>
+      <w:r>
+        <w:t xml:space="preserve"> </w:t>
       </w:r>
       <w:r>
         <w:rPr>
           <w:rFonts w:ascii="Corbel Light" w:hAnsi="Corbel Light"/>
         </w:rPr>
+        <w:t>api-gateway</w:t>
+      </w:r>
+      <w:r>
+        <w:rPr>
+          <w:rFonts w:ascii="Corbel Light" w:hAnsi="Corbel Light"/>
+        </w:rPr>
         <w:t xml:space="preserve"> </w:t>
       </w:r>
       <w:r>
-        <w:t xml:space="preserve">içerisinde rota tanımları yapılır. Her rota ek filtreler </w:t>
-      </w:r>
-      <w:r>
-        <w:t>içerebilen bir URI belirtir.</w:t>
+        <w:t>içerisinde loglama işlemi gerçekleştiril</w:t>
+      </w:r>
+      <w:r>
+        <w:t>ir</w:t>
+      </w:r>
+      <w:r>
+        <w:t>.</w:t>
+      </w:r>
+    </w:p>
+    <w:p>
+      <w:pPr>
+        <w:pStyle w:val="TezMetni"/>
+        <w:ind w:firstLine="0"/>
+      </w:pPr>
+    </w:p>
+    <w:p>
+      <w:pPr>
+        <w:pStyle w:val="TezMetni"/>
+      </w:pPr>
+      <w:r>
+        <w:t>Özetle</w:t>
+      </w:r>
+      <w:r>
+        <w:t xml:space="preserve"> sistem</w:t>
+      </w:r>
+      <w:r>
+        <w:t>, monolitik Emektar4B uygulaması ve ondan ayırarak yeni bir mikroservis olarak geliştirilen ve kendi</w:t>
+      </w:r>
+      <w:r>
+        <w:t>ne ait</w:t>
+      </w:r>
+      <w:r>
+        <w:t xml:space="preserve"> veritabanı olan </w:t>
+      </w:r>
+      <w:r>
+        <w:rPr>
+          <w:rFonts w:ascii="Corbel Light" w:hAnsi="Corbel Light"/>
+        </w:rPr>
+        <w:t>t</w:t>
+      </w:r>
+      <w:r>
+        <w:rPr>
+          <w:rFonts w:ascii="Corbel Light" w:hAnsi="Corbel Light"/>
+        </w:rPr>
+        <w:t>alep</w:t>
+      </w:r>
+      <w:r>
+        <w:rPr>
+          <w:rFonts w:ascii="Corbel Light" w:hAnsi="Corbel Light"/>
+        </w:rPr>
+        <w:t>-</w:t>
+      </w:r>
+      <w:r>
+        <w:rPr>
+          <w:rFonts w:ascii="Corbel Light" w:hAnsi="Corbel Light"/>
+        </w:rPr>
+        <w:t>mikroservisi</w:t>
+      </w:r>
+      <w:r>
+        <w:t>, bir API Gateway, bir Servis Keşfi olmak üzere 4 bileşenden meydana gelir. API</w:t>
+      </w:r>
+      <w:r>
+        <w:t xml:space="preserve"> Gateway merkezi giriş noktası olarak hareket eder. Kimlik doğrulama, yetkilendirme ve loglama işlemlerini yapar. Servis keşfi ise diğer uygulamaların adreslerinin tutulduğu bir kayıt defteri görevi görür. Dinamik olarak servis keşfi yapar. Eğer gerekli konfigürasyon yapılırsa yük dengeleme işlevi görebilir. Yani bir mikroservise aşırı istek gelmesi halinde mikroservisin örnekleri arasında isteklerin eşit şekilde dağıtılmasını sağlayabilir.</w:t>
       </w:r>
       <w:r>
         <w:t xml:space="preserve"> </w:t>
       </w:r>
       <w:r>
-        <w:t>Rotalar, Eureka’nın servis keşfi yeteneklerinden yararlan</w:t>
-      </w:r>
-      <w:r>
-        <w:t>abilir.</w:t>
-      </w:r>
-      <w:r>
-        <w:t xml:space="preserve"> </w:t>
-      </w:r>
-      <w:r>
-        <w:t>Son olarak</w:t>
-      </w:r>
-      <w:r>
-        <w:t xml:space="preserve"> </w:t>
-      </w:r>
-      <w:r>
         <w:rPr>
           <w:rFonts w:ascii="Corbel Light" w:hAnsi="Corbel Light"/>
         </w:rPr>
-        <w:t>api-gateway</w:t>
+        <w:t>t</w:t>
       </w:r>
       <w:r>
         <w:rPr>
           <w:rFonts w:ascii="Corbel Light" w:hAnsi="Corbel Light"/>
         </w:rPr>
-        <w:t xml:space="preserve"> </w:t>
-      </w:r>
-      <w:r>
-        <w:t>içerisinde loglama işlemi gerçekleştiril</w:t>
-      </w:r>
-      <w:r>
-        <w:t>ir</w:t>
-      </w:r>
-      <w:r>
-        <w:t>.</w:t>
-      </w:r>
-    </w:p>
-    <w:p>
-      <w:pPr>
-        <w:pStyle w:val="TezMetni"/>
-        <w:ind w:firstLine="0"/>
-      </w:pPr>
-    </w:p>
-    <w:p>
-      <w:pPr>
-        <w:pStyle w:val="TezMetni"/>
-      </w:pPr>
-      <w:r>
-        <w:t>Özetle</w:t>
-      </w:r>
-      <w:r>
-        <w:t xml:space="preserve"> sistem</w:t>
-      </w:r>
-      <w:r>
-        <w:t>, monolitik Emektar4B uygulaması ve ondan ayırarak yeni bir mikroservis olarak geliştirilen ve kendi</w:t>
-      </w:r>
-      <w:r>
-        <w:t>ne ait</w:t>
-      </w:r>
-      <w:r>
-        <w:t xml:space="preserve"> veritabanı olan </w:t>
+        <w:t>alep</w:t>
       </w:r>
       <w:r>
         <w:rPr>
           <w:rFonts w:ascii="Corbel Light" w:hAnsi="Corbel Light"/>
         </w:rPr>
-        <w:t>t</w:t>
+        <w:t>-</w:t>
       </w:r>
       <w:r>
         <w:rPr>
           <w:rFonts w:ascii="Corbel Light" w:hAnsi="Corbel Light"/>
         </w:rPr>
-        <w:t>alep</w:t>
-      </w:r>
-      <w:r>
-        <w:rPr>
-          <w:rFonts w:ascii="Corbel Light" w:hAnsi="Corbel Light"/>
-        </w:rPr>
-        <w:t>-</w:t>
-      </w:r>
-      <w:r>
-        <w:rPr>
-          <w:rFonts w:ascii="Corbel Light" w:hAnsi="Corbel Light"/>
-        </w:rPr>
         <w:t>mikroservisi</w:t>
       </w:r>
       <w:r>
-        <w:t>, bir API Gateway, bir Servis Keşfi olmak üzere 4 bileşenden meydana gelir. API</w:t>
-      </w:r>
-      <w:r>
-        <w:t xml:space="preserve"> Gateway merkezi giriş noktası olarak hareket eder. Kimlik doğrulama, yetkilendirme ve loglama işlemlerini yapar. Servis keşfi ise diğer uygulamaların adreslerinin tutulduğu bir kayıt defteri görevi görür. Dinamik olarak servis keşfi yapar. Eğer gerekli konfigürasyon yapılırsa yük dengeleme işlevi görebilir. Yani bir mikroservise aşırı istek gelmesi halinde mikroservisin örnekleri arasında isteklerin eşit şekilde dağıtılmasını sağlayabilir.</w:t>
-      </w:r>
-      <w:r>
-        <w:t xml:space="preserve"> </w:t>
-      </w:r>
-      <w:proofErr w:type="gramStart"/>
-      <w:r>
-        <w:rPr>
-          <w:rFonts w:ascii="Corbel Light" w:hAnsi="Corbel Light"/>
-        </w:rPr>
-        <w:t>t</w:t>
-      </w:r>
-      <w:r>
-        <w:rPr>
-          <w:rFonts w:ascii="Corbel Light" w:hAnsi="Corbel Light"/>
-        </w:rPr>
-        <w:t>alep</w:t>
-      </w:r>
-      <w:proofErr w:type="gramEnd"/>
-      <w:r>
-        <w:rPr>
-          <w:rFonts w:ascii="Corbel Light" w:hAnsi="Corbel Light"/>
-        </w:rPr>
-        <w:t>-</w:t>
-      </w:r>
-      <w:r>
-        <w:rPr>
-          <w:rFonts w:ascii="Corbel Light" w:hAnsi="Corbel Light"/>
-        </w:rPr>
-        <w:t>mikroservisi</w:t>
-      </w:r>
-      <w:r>
         <w:t xml:space="preserve"> talep verilerinin manipülasyonundan sorumludur. Sistemin genel işleyişi bu şekildedir. </w:t>
       </w:r>
-    </w:p>
-    <w:p>
-      <w:pPr>
-        <w:pStyle w:val="TezMetni"/>
-      </w:pPr>
     </w:p>
     <w:p>
       <w:pPr>
@@ -31938,11 +32072,10 @@
           <w:noProof/>
           <w14:ligatures w14:val="standardContextual"/>
         </w:rPr>
-        <w:lastRenderedPageBreak/>
         <w:drawing>
-          <wp:inline distT="0" distB="0" distL="0" distR="0" wp14:anchorId="41AA3926" wp14:editId="0570F0EC">
-            <wp:extent cx="4200525" cy="5057775"/>
-            <wp:effectExtent l="0" t="0" r="9525" b="9525"/>
+          <wp:inline distT="0" distB="0" distL="0" distR="0" wp14:anchorId="41AA3926" wp14:editId="3382FE9E">
+            <wp:extent cx="4200525" cy="2994660"/>
+            <wp:effectExtent l="0" t="0" r="9525" b="0"/>
             <wp:docPr id="1740080795" name="Resim 1"/>
             <wp:cNvGraphicFramePr>
               <a:graphicFrameLocks xmlns:a="http://schemas.openxmlformats.org/drawingml/2006/main" noChangeAspect="1"/>
@@ -31969,7 +32102,7 @@
                   <pic:spPr>
                     <a:xfrm>
                       <a:off x="0" y="0"/>
-                      <a:ext cx="4200525" cy="5057775"/>
+                      <a:ext cx="4200525" cy="2994660"/>
                     </a:xfrm>
                     <a:prstGeom prst="rect">
                       <a:avLst/>
@@ -32017,12 +32150,8 @@
       <w:pPr>
         <w:pStyle w:val="TezMetni"/>
       </w:pPr>
-    </w:p>
-    <w:p>
-      <w:pPr>
-        <w:pStyle w:val="TezMetni"/>
-      </w:pPr>
-      <w:r>
+      <w:r>
+        <w:lastRenderedPageBreak/>
         <w:t xml:space="preserve">Sistemin geliştirilmesi ve işleyişi belirtildiği gibidir. Mevcutta çalışan monolitik sistemin bir bölümü sistemden ayrılıp ayrı bir uygulama gibi </w:t>
       </w:r>
       <w:r>
@@ -32093,13 +32222,11 @@
         <w:pStyle w:val="TezMetni"/>
       </w:pPr>
       <w:r>
-        <w:lastRenderedPageBreak/>
         <w:t xml:space="preserve">İlk </w:t>
       </w:r>
       <w:r>
         <w:t xml:space="preserve">kısım </w:t>
       </w:r>
-      <w:proofErr w:type="gramStart"/>
       <w:r>
         <w:t>mikroservisleri</w:t>
       </w:r>
@@ -32109,7 +32236,6 @@
       <w:r>
         <w:t>(</w:t>
       </w:r>
-      <w:proofErr w:type="gramEnd"/>
       <w:r>
         <w:rPr>
           <w:rFonts w:ascii="Corbel Light" w:hAnsi="Corbel Light"/>
@@ -32220,16 +32346,8 @@
         <w:rPr>
           <w:rFonts w:ascii="Corbel Light" w:hAnsi="Corbel Light"/>
         </w:rPr>
-        <w:t>Docker-</w:t>
-      </w:r>
-      <w:proofErr w:type="gramStart"/>
-      <w:r>
-        <w:rPr>
-          <w:rFonts w:ascii="Corbel Light" w:hAnsi="Corbel Light"/>
-        </w:rPr>
-        <w:t>compose.yaml</w:t>
-      </w:r>
-      <w:proofErr w:type="gramEnd"/>
+        <w:t>Docker-compose.yaml</w:t>
+      </w:r>
       <w:r>
         <w:t xml:space="preserve"> </w:t>
       </w:r>
@@ -32240,6 +32358,82 @@
     <w:p>
       <w:pPr>
         <w:pStyle w:val="TezMetni"/>
+      </w:pPr>
+    </w:p>
+    <w:p>
+      <w:pPr>
+        <w:pStyle w:val="TezMetni"/>
+      </w:pPr>
+    </w:p>
+    <w:p>
+      <w:pPr>
+        <w:pStyle w:val="TezMetni"/>
+      </w:pPr>
+    </w:p>
+    <w:p>
+      <w:pPr>
+        <w:pStyle w:val="TezMetni"/>
+      </w:pPr>
+    </w:p>
+    <w:p>
+      <w:pPr>
+        <w:pStyle w:val="TezMetni"/>
+      </w:pPr>
+    </w:p>
+    <w:p>
+      <w:pPr>
+        <w:pStyle w:val="TezMetni"/>
+      </w:pPr>
+    </w:p>
+    <w:p>
+      <w:pPr>
+        <w:pStyle w:val="TezMetni"/>
+      </w:pPr>
+    </w:p>
+    <w:p>
+      <w:pPr>
+        <w:pStyle w:val="TezMetni"/>
+      </w:pPr>
+    </w:p>
+    <w:p>
+      <w:pPr>
+        <w:pStyle w:val="TezMetni"/>
+      </w:pPr>
+    </w:p>
+    <w:p>
+      <w:pPr>
+        <w:pStyle w:val="TezMetni"/>
+      </w:pPr>
+    </w:p>
+    <w:p>
+      <w:pPr>
+        <w:pStyle w:val="TezMetni"/>
+      </w:pPr>
+    </w:p>
+    <w:p>
+      <w:pPr>
+        <w:pStyle w:val="TezMetni"/>
+      </w:pPr>
+    </w:p>
+    <w:p>
+      <w:pPr>
+        <w:pStyle w:val="TezMetni"/>
+      </w:pPr>
+    </w:p>
+    <w:p>
+      <w:pPr>
+        <w:pStyle w:val="TezMetni"/>
+      </w:pPr>
+    </w:p>
+    <w:p>
+      <w:pPr>
+        <w:pStyle w:val="TezMetni"/>
+      </w:pPr>
+    </w:p>
+    <w:p>
+      <w:pPr>
+        <w:pStyle w:val="TezMetni"/>
+        <w:ind w:firstLine="0"/>
       </w:pPr>
     </w:p>
     <w:p>
@@ -32257,6 +32451,7 @@
           <w:b/>
           <w:bCs/>
         </w:rPr>
+        <w:lastRenderedPageBreak/>
         <w:t xml:space="preserve">Şekil 11: </w:t>
       </w:r>
       <w:r>
@@ -32299,8 +32494,8 @@
           <w14:ligatures w14:val="standardContextual"/>
         </w:rPr>
         <w:drawing>
-          <wp:inline distT="0" distB="0" distL="0" distR="0" wp14:anchorId="2C91A045" wp14:editId="04C37BB5">
-            <wp:extent cx="5219700" cy="4631690"/>
+          <wp:inline distT="0" distB="0" distL="0" distR="0" wp14:anchorId="2C91A045" wp14:editId="4709C645">
+            <wp:extent cx="5189220" cy="4103370"/>
             <wp:effectExtent l="0" t="0" r="0" b="0"/>
             <wp:docPr id="162484934" name="Resim 1"/>
             <wp:cNvGraphicFramePr>
@@ -32328,7 +32523,7 @@
                   <pic:spPr>
                     <a:xfrm>
                       <a:off x="0" y="0"/>
-                      <a:ext cx="5219700" cy="4631690"/>
+                      <a:ext cx="5190021" cy="4104003"/>
                     </a:xfrm>
                     <a:prstGeom prst="rect">
                       <a:avLst/>
@@ -32378,17 +32573,7 @@
         <w:pStyle w:val="TezMetni"/>
       </w:pPr>
       <w:r>
-        <w:t xml:space="preserve">Bu dosyadaki konfigürasyonda önemli noktalar şu şekilde özetlenebilir. </w:t>
-      </w:r>
-      <w:proofErr w:type="spellStart"/>
-      <w:proofErr w:type="gramStart"/>
-      <w:r>
-        <w:t>services</w:t>
-      </w:r>
-      <w:proofErr w:type="spellEnd"/>
-      <w:proofErr w:type="gramEnd"/>
-      <w:r>
-        <w:t xml:space="preserve"> bölümünde uygulamayı oluşturan mikroservisler tanımlanmaktadır.</w:t>
+        <w:t>Bu dosyadaki konfigürasyonda önemli noktalar şu şekilde özetlenebilir. services bölümünde uygulamayı oluşturan mikroservisler tanımlanmaktadır.</w:t>
       </w:r>
       <w:r>
         <w:t xml:space="preserve"> Bu dosyada 3 hizmet vardır. Bunlar; </w:t>
@@ -32447,181 +32632,121 @@
       <w:r>
         <w:t xml:space="preserve"> </w:t>
       </w:r>
-      <w:proofErr w:type="spellStart"/>
-      <w:proofErr w:type="gramStart"/>
       <w:r>
         <w:t>i</w:t>
       </w:r>
       <w:r>
-        <w:t>mage</w:t>
-      </w:r>
-      <w:proofErr w:type="spellEnd"/>
-      <w:proofErr w:type="gramEnd"/>
-      <w:r>
+        <w:t xml:space="preserve">mage </w:t>
+      </w:r>
+      <w:r>
+        <w:t xml:space="preserve">anahtarı barındırıldığı kayıt yerini göstermektedir. </w:t>
+      </w:r>
+      <w:r>
+        <w:t xml:space="preserve">mem_limit, konteyner bellek sınırlarını; ports server ve konteyner tarafında kullanılacak portları; networks, mikroservisin kullanacağı ağı belirtmektedir.  depends_on </w:t>
+      </w:r>
+      <w:r>
+        <w:t xml:space="preserve">mikroservisin bağımlı olduğu diğer mikroservisleri gösterir. </w:t>
+      </w:r>
+      <w:r>
+        <w:rPr>
+          <w:rFonts w:ascii="Corbel Light" w:hAnsi="Corbel Light"/>
+        </w:rPr>
+        <w:t>t</w:t>
+      </w:r>
+      <w:r>
+        <w:rPr>
+          <w:rFonts w:ascii="Corbel Light" w:hAnsi="Corbel Light"/>
+        </w:rPr>
+        <w:t>alep</w:t>
+      </w:r>
+      <w:r>
+        <w:rPr>
+          <w:rFonts w:ascii="Corbel Light" w:hAnsi="Corbel Light"/>
+        </w:rPr>
+        <w:t>-</w:t>
+      </w:r>
+      <w:r>
+        <w:rPr>
+          <w:rFonts w:ascii="Corbel Light" w:hAnsi="Corbel Light"/>
+        </w:rPr>
+        <w:t>mikroservisi</w:t>
+      </w:r>
+      <w:r>
+        <w:rPr>
+          <w:rFonts w:ascii="Corbel Light" w:hAnsi="Corbel Light"/>
+        </w:rPr>
         <w:t xml:space="preserve"> </w:t>
       </w:r>
       <w:r>
-        <w:t xml:space="preserve">anahtarı barındırıldığı kayıt yerini göstermektedir. </w:t>
-      </w:r>
-      <w:proofErr w:type="spellStart"/>
-      <w:proofErr w:type="gramStart"/>
-      <w:r>
-        <w:t>mem</w:t>
-      </w:r>
-      <w:proofErr w:type="gramEnd"/>
-      <w:r>
-        <w:t>_limit</w:t>
-      </w:r>
-      <w:proofErr w:type="spellEnd"/>
-      <w:r>
-        <w:t xml:space="preserve">, konteyner bellek </w:t>
-      </w:r>
-      <w:r>
-        <w:lastRenderedPageBreak/>
-        <w:t xml:space="preserve">sınırlarını; </w:t>
-      </w:r>
-      <w:proofErr w:type="spellStart"/>
-      <w:r>
-        <w:t>ports</w:t>
-      </w:r>
-      <w:proofErr w:type="spellEnd"/>
-      <w:r>
-        <w:t xml:space="preserve"> server ve konteyner tarafında kullanılacak portları; </w:t>
-      </w:r>
-      <w:proofErr w:type="spellStart"/>
-      <w:r>
-        <w:t>networks</w:t>
-      </w:r>
-      <w:proofErr w:type="spellEnd"/>
-      <w:r>
-        <w:t xml:space="preserve">, mikroservisin kullanacağı ağı belirtmektedir.  </w:t>
-      </w:r>
-      <w:proofErr w:type="spellStart"/>
-      <w:proofErr w:type="gramStart"/>
-      <w:r>
-        <w:t>depends</w:t>
-      </w:r>
-      <w:proofErr w:type="gramEnd"/>
-      <w:r>
-        <w:t>_on</w:t>
-      </w:r>
-      <w:proofErr w:type="spellEnd"/>
-      <w:r>
+        <w:t>ve</w:t>
+      </w:r>
+      <w:r>
+        <w:rPr>
+          <w:rFonts w:ascii="Corbel Light" w:hAnsi="Corbel Light"/>
+        </w:rPr>
         <w:t xml:space="preserve"> </w:t>
       </w:r>
       <w:r>
-        <w:t xml:space="preserve">mikroservisin bağımlı olduğu diğer mikroservisleri gösterir. </w:t>
-      </w:r>
-      <w:proofErr w:type="gramStart"/>
-      <w:r>
         <w:rPr>
           <w:rFonts w:ascii="Corbel Light" w:hAnsi="Corbel Light"/>
         </w:rPr>
-        <w:t>t</w:t>
+        <w:t>api-gateway</w:t>
       </w:r>
       <w:r>
         <w:rPr>
           <w:rFonts w:ascii="Corbel Light" w:hAnsi="Corbel Light"/>
         </w:rPr>
-        <w:t>alep</w:t>
-      </w:r>
-      <w:proofErr w:type="gramEnd"/>
+        <w:t xml:space="preserve">, </w:t>
+      </w:r>
       <w:r>
         <w:rPr>
           <w:rFonts w:ascii="Corbel Light" w:hAnsi="Corbel Light"/>
         </w:rPr>
-        <w:t>-</w:t>
+        <w:t>naming-server</w:t>
+      </w:r>
+      <w:r>
+        <w:t>‘a bağ</w:t>
+      </w:r>
+      <w:r>
+        <w:t>ım</w:t>
+      </w:r>
+      <w:r>
+        <w:t xml:space="preserve">lıdır. </w:t>
+      </w:r>
+      <w:r>
+        <w:t>Bağımlı olanlar, bağımlı olduğu mikroservisten sonra başlatılırlar.</w:t>
+      </w:r>
+    </w:p>
+    <w:p>
+      <w:pPr>
+        <w:pStyle w:val="TezMetni"/>
+      </w:pPr>
+    </w:p>
+    <w:p>
+      <w:pPr>
+        <w:pStyle w:val="TezMetni"/>
+      </w:pPr>
+      <w:r>
+        <w:t>Üçüncü kısım komut satırından gerekli komutların girilip projenin ima</w:t>
+      </w:r>
+      <w:r>
+        <w:t>j</w:t>
+      </w:r>
+      <w:r>
+        <w:t>lar</w:t>
+      </w:r>
+      <w:r>
+        <w:t>ının oluşturulup sonrasında çalıştırılması işlemidir.</w:t>
+      </w:r>
+      <w:r>
+        <w:t xml:space="preserve"> </w:t>
       </w:r>
       <w:r>
         <w:rPr>
           <w:rFonts w:ascii="Corbel Light" w:hAnsi="Corbel Light"/>
         </w:rPr>
-        <w:t>mikroservisi</w:t>
-      </w:r>
-      <w:r>
-        <w:rPr>
-          <w:rFonts w:ascii="Corbel Light" w:hAnsi="Corbel Light"/>
-        </w:rPr>
-        <w:t xml:space="preserve"> </w:t>
-      </w:r>
-      <w:r>
-        <w:t>ve</w:t>
-      </w:r>
-      <w:r>
-        <w:rPr>
-          <w:rFonts w:ascii="Corbel Light" w:hAnsi="Corbel Light"/>
-        </w:rPr>
-        <w:t xml:space="preserve"> </w:t>
-      </w:r>
-      <w:r>
-        <w:rPr>
-          <w:rFonts w:ascii="Corbel Light" w:hAnsi="Corbel Light"/>
-        </w:rPr>
-        <w:t>api-gateway</w:t>
-      </w:r>
-      <w:r>
-        <w:rPr>
-          <w:rFonts w:ascii="Corbel Light" w:hAnsi="Corbel Light"/>
-        </w:rPr>
-        <w:t xml:space="preserve">, </w:t>
-      </w:r>
-      <w:r>
-        <w:rPr>
-          <w:rFonts w:ascii="Corbel Light" w:hAnsi="Corbel Light"/>
-        </w:rPr>
-        <w:t>naming-server</w:t>
-      </w:r>
-      <w:r>
-        <w:t>‘a bağ</w:t>
-      </w:r>
-      <w:r>
-        <w:t>ım</w:t>
-      </w:r>
-      <w:r>
-        <w:t xml:space="preserve">lıdır. </w:t>
-      </w:r>
-      <w:r>
-        <w:t>Bağımlı olanlar, bağımlı olduğu mikroservisten sonra başlatılırlar.</w:t>
-      </w:r>
-    </w:p>
-    <w:p>
-      <w:pPr>
-        <w:pStyle w:val="TezMetni"/>
-      </w:pPr>
-    </w:p>
-    <w:p>
-      <w:pPr>
-        <w:pStyle w:val="TezMetni"/>
-      </w:pPr>
-      <w:r>
-        <w:t>Üçüncü kısım komut satırından gerekli komutların girilip projenin ima</w:t>
-      </w:r>
-      <w:r>
-        <w:t>j</w:t>
-      </w:r>
-      <w:r>
-        <w:t>lar</w:t>
-      </w:r>
-      <w:r>
-        <w:t>ının oluşturulup sonrasında çalıştırılması işlemidir.</w:t>
-      </w:r>
-      <w:r>
-        <w:t xml:space="preserve"> </w:t>
-      </w:r>
-      <w:r>
-        <w:rPr>
-          <w:rFonts w:ascii="Corbel Light" w:hAnsi="Corbel Light"/>
-        </w:rPr>
-        <w:t>Docker-</w:t>
-      </w:r>
-      <w:proofErr w:type="gramStart"/>
-      <w:r>
-        <w:rPr>
-          <w:rFonts w:ascii="Corbel Light" w:hAnsi="Corbel Light"/>
-        </w:rPr>
-        <w:t>compose.yaml</w:t>
-      </w:r>
-      <w:proofErr w:type="gramEnd"/>
+        <w:t>Docker-compose.yaml</w:t>
+      </w:r>
       <w:r>
         <w:t xml:space="preserve"> dosyasının ve mikroservislerin bulunduğu dizine gelindikten sonra</w:t>
       </w:r>
@@ -32691,11 +32816,6 @@
       <w:r>
         <w:t xml:space="preserve"> uygulamalar çalıştırılabilir.</w:t>
       </w:r>
-    </w:p>
-    <w:p>
-      <w:pPr>
-        <w:pStyle w:val="TezMetni"/>
-      </w:pPr>
     </w:p>
     <w:p>
       <w:pPr>
@@ -32986,71 +33106,89 @@
         <w:t>servislerle</w:t>
       </w:r>
       <w:r>
-        <w:t xml:space="preserve"> değiştiren Strangler yaklaşımı uygulan</w:t>
-      </w:r>
-      <w:r>
-        <w:t xml:space="preserve">mıştır. </w:t>
+        <w:t xml:space="preserve"> değiştiren Strangler yaklaşımı </w:t>
+      </w:r>
+      <w:r>
+        <w:t>benimsenmiştir</w:t>
+      </w:r>
+      <w:r>
+        <w:t>.</w:t>
+      </w:r>
+      <w:r>
+        <w:t xml:space="preserve"> E</w:t>
+      </w:r>
+      <w:r>
+        <w:t xml:space="preserve">ski teknolojiler ile geliştirilmiş EMEKTAR4B uygulaması </w:t>
+      </w:r>
+      <w:r>
+        <w:lastRenderedPageBreak/>
+        <w:t>incelenmiştir.</w:t>
+      </w:r>
+      <w:r>
+        <w:t xml:space="preserve"> </w:t>
+      </w:r>
+      <w:r>
+        <w:t>Kurumsal yazılımların ömürlerinin yaklaşık 15 yıl olduğu ve bu süreyi doldurmak üzere olan EMEKTAR4B uygulamasının</w:t>
+      </w:r>
+      <w:r>
+        <w:t xml:space="preserve"> </w:t>
+      </w:r>
+      <w:r>
+        <w:t>ihtiyaçları karşılamakta zorlandığı tespit edilmiştir.</w:t>
+      </w:r>
+      <w:r>
+        <w:t xml:space="preserve"> </w:t>
       </w:r>
       <w:r>
         <w:t>B</w:t>
       </w:r>
       <w:r>
-        <w:t xml:space="preserve">elirli </w:t>
-      </w:r>
-      <w:r>
-        <w:t xml:space="preserve">bir </w:t>
-      </w:r>
-      <w:r>
-        <w:t>bileşen</w:t>
-      </w:r>
-      <w:r>
-        <w:t xml:space="preserve"> seçilerek</w:t>
-      </w:r>
-      <w:r>
-        <w:t xml:space="preserve"> mikro</w:t>
-      </w:r>
-      <w:r>
-        <w:t>servis</w:t>
-      </w:r>
-      <w:r>
-        <w:t xml:space="preserve"> olarak yeniden</w:t>
+        <w:t>üyük bir uygulama olduğu göz önünde bulundurulduğunda mikroservis mimarisi ile yeniden geliştirilmesinin uygun olduğu görülmüştür.</w:t>
       </w:r>
       <w:r>
         <w:t xml:space="preserve"> </w:t>
       </w:r>
       <w:r>
-        <w:t>yazıl</w:t>
-      </w:r>
-      <w:r>
-        <w:t>mış</w:t>
+        <w:t>Yapılan inceleme sonucunda EMEKTAR4B'de bulunan talep bileşeni ayrı bir mikroservis olarak yeniden yazılmıştır.</w:t>
       </w:r>
       <w:r>
         <w:t xml:space="preserve"> </w:t>
       </w:r>
       <w:r>
-        <w:t xml:space="preserve">ve tüm </w:t>
-      </w:r>
-      <w:r>
-        <w:lastRenderedPageBreak/>
-        <w:t xml:space="preserve">sistemi bozmadan artımlı </w:t>
-      </w:r>
-      <w:r>
-        <w:t>bir dönüşüme</w:t>
-      </w:r>
-      <w:r>
-        <w:t xml:space="preserve"> izin veren hibrit bir yapı </w:t>
-      </w:r>
-      <w:r>
-        <w:t>oluşturularak geçi</w:t>
-      </w:r>
-      <w:r>
-        <w:t>ş</w:t>
-      </w:r>
-      <w:r>
-        <w:t>in daha uygun olduğu görülmüştür</w:t>
-      </w:r>
-      <w:r>
-        <w:t xml:space="preserve">. </w:t>
+        <w:t>Talep bileşeninin seçilmesinin nedeni az bağımlılık içerdiğinden dolayı hata ile karşılaşılma riskinin az olmasıdır. Öncelikle talep</w:t>
+      </w:r>
+      <w:r>
+        <w:t xml:space="preserve"> </w:t>
+      </w:r>
+      <w:r>
+        <w:t>mikroservis'i Spring Boot kullanılarak geliştirilmiştir.</w:t>
+      </w:r>
+      <w:r>
+        <w:t xml:space="preserve"> </w:t>
+      </w:r>
+      <w:r>
+        <w:t>Ardından mikroservislerin nerede bulunduğunu dinamik olarak bulmaya yarayan Servis keşfi mekanizması bağımsız bir yapı olarak oluşturulmuştur.</w:t>
+      </w:r>
+      <w:r>
+        <w:t xml:space="preserve"> </w:t>
+      </w:r>
+      <w:r>
+        <w:t>Servis</w:t>
+      </w:r>
+      <w:r>
+        <w:t xml:space="preserve"> </w:t>
+      </w:r>
+      <w:r>
+        <w:t>keşfi'nin geliştirilmesinden sonra api-gateway denilen dış dünyadan gelen isteklerin yönlendirilmesini sağlayan yapı oluşturulmuştur.</w:t>
+      </w:r>
+      <w:r>
+        <w:t xml:space="preserve"> </w:t>
+      </w:r>
+      <w:r>
+        <w:t>Son olarak monolitik uygulama içerisinde dahili bir biçimde çalışan talep bileşeni devre dışı bırakılmış ve gerekli konfigürasyon ayarları yapılarak sistem çalıştırılmıştır.</w:t>
+      </w:r>
+      <w:r>
+        <w:t xml:space="preserve"> Böylece mikroservis de dahil olduğu hibrit yapı sağlanmış ve mikroservis mimarisine geçiş aşamasının önemli safhası gerçekleştirilmiştir.</w:t>
       </w:r>
     </w:p>
     <w:p>
@@ -33109,7 +33247,16 @@
         <w:pStyle w:val="TezMetni"/>
       </w:pPr>
       <w:r>
-        <w:t xml:space="preserve">Anket çalışması, </w:t>
+        <w:t>Yapılan a</w:t>
+      </w:r>
+      <w:r>
+        <w:t>nket çalışması</w:t>
+      </w:r>
+      <w:r>
+        <w:t>nda</w:t>
+      </w:r>
+      <w:r>
+        <w:t xml:space="preserve"> </w:t>
       </w:r>
       <w:r>
         <w:t xml:space="preserve">SGK </w:t>
@@ -33191,7 +33338,11 @@
         <w:t xml:space="preserve"> </w:t>
       </w:r>
       <w:r>
-        <w:t>mimarisi, SGK için hem teknik hem de operasyonel açıdan büyük avantajlar sunma potansiyeline sahiptir. Ancak bu geçişin başarılı olabilmesi için, kurumun hem teknolojik altyapısını hem de insan kaynaklarını bu değişime uygun hale getirmesi gerekmektedir. Vaka çalışmasında ortaya konduğu üzere, kademeli bir geçiş süreci, SGK'nın mevcut sistemlerini modernize ederken operasyonel riskleri en aza indirme olanağı sağlamaktadır. Bu bağlamda, mikroservis mimarisine geçiş, SGK'nın yazılım hizmetlerini geleceğe taşımak için kritik bir adım olarak değerlendirilm</w:t>
+        <w:t xml:space="preserve">mimarisi, SGK için hem teknik hem de operasyonel açıdan büyük avantajlar sunma potansiyeline sahiptir. Ancak bu geçişin başarılı olabilmesi için, kurumun hem teknolojik altyapısını hem de insan kaynaklarını bu değişime uygun hale getirmesi gerekmektedir. Vaka çalışmasında ortaya konduğu üzere, kademeli bir geçiş süreci, SGK'nın mevcut sistemlerini modernize ederken operasyonel riskleri en aza indirme olanağı sağlamaktadır. Bu bağlamda, mikroservis </w:t>
+      </w:r>
+      <w:r>
+        <w:lastRenderedPageBreak/>
+        <w:t>mimarisine geçiş, SGK'nın yazılım hizmetlerini geleceğe taşımak için kritik bir adım olarak değerlendirilm</w:t>
       </w:r>
       <w:r>
         <w:t>iştir.</w:t>
@@ -33226,53 +33377,8 @@
         <w:spacing w:after="240" w:line="240" w:lineRule="auto"/>
         <w:ind w:right="0" w:firstLine="0"/>
       </w:pPr>
-      <w:proofErr w:type="spellStart"/>
-      <w:r>
-        <w:t>Adamson</w:t>
-      </w:r>
-      <w:proofErr w:type="spellEnd"/>
-      <w:r>
-        <w:t xml:space="preserve">, C. (2023). </w:t>
-      </w:r>
-      <w:proofErr w:type="spellStart"/>
-      <w:r>
-        <w:t>Demystifying</w:t>
-      </w:r>
-      <w:proofErr w:type="spellEnd"/>
-      <w:r>
-        <w:t xml:space="preserve"> Kubernetes Kube-Proxy: </w:t>
-      </w:r>
-      <w:proofErr w:type="spellStart"/>
-      <w:r>
-        <w:t>Managing</w:t>
-      </w:r>
-      <w:proofErr w:type="spellEnd"/>
-      <w:r>
-        <w:t xml:space="preserve"> </w:t>
-      </w:r>
-      <w:proofErr w:type="spellStart"/>
-      <w:r>
-        <w:t>Behind</w:t>
-      </w:r>
-      <w:proofErr w:type="spellEnd"/>
-      <w:r>
-        <w:t xml:space="preserve"> </w:t>
-      </w:r>
-      <w:proofErr w:type="spellStart"/>
-      <w:r>
-        <w:t>the</w:t>
-      </w:r>
-      <w:proofErr w:type="spellEnd"/>
-      <w:r>
-        <w:t xml:space="preserve"> Scenes. </w:t>
-      </w:r>
-      <w:proofErr w:type="spellStart"/>
-      <w:r>
-        <w:t>Linkedin</w:t>
-      </w:r>
-      <w:proofErr w:type="spellEnd"/>
-      <w:r>
-        <w:t>. https://www.linkedin.com/pulse/demystifying-kubernetes-kube-proxy-managing-behind-scenes-adamson-zgwlc adresinden alındı.</w:t>
+      <w:r>
+        <w:t>Adamson, C. (2023). Demystifying Kubernetes Kube-Proxy: Managing Behind the Scenes. Linkedin. https://www.linkedin.com/pulse/demystifying-kubernetes-kube-proxy-managing-behind-scenes-adamson-zgwlc adresinden alındı.</w:t>
       </w:r>
     </w:p>
     <w:p>
@@ -33281,37 +33387,20 @@
         <w:spacing w:after="240" w:line="240" w:lineRule="auto"/>
         <w:ind w:right="0" w:firstLine="0"/>
       </w:pPr>
-      <w:proofErr w:type="spellStart"/>
-      <w:r>
-        <w:t>Armo</w:t>
-      </w:r>
-      <w:proofErr w:type="spellEnd"/>
-      <w:r>
-        <w:t xml:space="preserve">. (2024). </w:t>
-      </w:r>
-      <w:proofErr w:type="spellStart"/>
-      <w:proofErr w:type="gramStart"/>
+      <w:r>
+        <w:t xml:space="preserve">Armo. (2024). </w:t>
+      </w:r>
       <w:r>
         <w:t>e</w:t>
       </w:r>
       <w:r>
         <w:t>tcd</w:t>
       </w:r>
-      <w:proofErr w:type="spellEnd"/>
-      <w:proofErr w:type="gramEnd"/>
       <w:r>
         <w:t xml:space="preserve"> in </w:t>
       </w:r>
       <w:r>
-        <w:t xml:space="preserve">Kubernetes. </w:t>
-      </w:r>
-      <w:proofErr w:type="spellStart"/>
-      <w:r>
-        <w:t>Armo</w:t>
-      </w:r>
-      <w:proofErr w:type="spellEnd"/>
-      <w:r>
-        <w:t>. https://www.armosec.io/glossary/etcd-kubernetes/ adresinden alındı.</w:t>
+        <w:t>Kubernetes. Armo. https://www.armosec.io/glossary/etcd-kubernetes/ adresinden alındı.</w:t>
       </w:r>
     </w:p>
     <w:p>
@@ -33321,26 +33410,13 @@
         <w:ind w:right="0" w:firstLine="0"/>
       </w:pPr>
       <w:r>
-        <w:t xml:space="preserve">Ayrancıoğlu, G. (2019). Monolitik Mimari ve </w:t>
-      </w:r>
-      <w:proofErr w:type="spellStart"/>
-      <w:r>
-        <w:t>Microservice</w:t>
-      </w:r>
-      <w:proofErr w:type="spellEnd"/>
-      <w:r>
-        <w:t xml:space="preserve"> Mimarisi Arasındaki Farklar. </w:t>
-      </w:r>
-      <w:proofErr w:type="spellStart"/>
+        <w:t xml:space="preserve">Ayrancıoğlu, G. (2019). Monolitik Mimari ve Microservice Mimarisi Arasındaki Farklar. </w:t>
+      </w:r>
       <w:r>
         <w:t>M</w:t>
       </w:r>
       <w:r>
-        <w:t>edium</w:t>
-      </w:r>
-      <w:proofErr w:type="spellEnd"/>
-      <w:r>
-        <w:t>. https://gokhana.medium.com/monolitik-mimari-ve-microservice-mimarisi-aras%C4%B1ndaki-farklar-bd89ac5b094a adresinden alındı.</w:t>
+        <w:t>edium. https://gokhana.medium.com/monolitik-mimari-ve-microservice-mimarisi-aras%C4%B1ndaki-farklar-bd89ac5b094a adresinden alındı.</w:t>
       </w:r>
     </w:p>
     <w:p>
@@ -33349,37 +33425,8 @@
         <w:spacing w:after="240" w:line="240" w:lineRule="auto"/>
         <w:ind w:right="0" w:firstLine="0"/>
       </w:pPr>
-      <w:proofErr w:type="spellStart"/>
-      <w:r>
-        <w:t>Bass</w:t>
-      </w:r>
-      <w:proofErr w:type="spellEnd"/>
-      <w:r>
-        <w:t xml:space="preserve">, L., </w:t>
-      </w:r>
-      <w:proofErr w:type="spellStart"/>
-      <w:r>
-        <w:t>Clements</w:t>
-      </w:r>
-      <w:proofErr w:type="spellEnd"/>
-      <w:r>
-        <w:t xml:space="preserve">, P., &amp; Kazman, R. (2012). Software Architecture in </w:t>
-      </w:r>
-      <w:proofErr w:type="spellStart"/>
-      <w:r>
-        <w:t>Practice</w:t>
-      </w:r>
-      <w:proofErr w:type="spellEnd"/>
-      <w:r>
-        <w:t xml:space="preserve"> (3. b.). Boston: </w:t>
-      </w:r>
-      <w:proofErr w:type="spellStart"/>
-      <w:r>
-        <w:t>Addison</w:t>
-      </w:r>
-      <w:proofErr w:type="spellEnd"/>
-      <w:r>
-        <w:t>-Wesley.</w:t>
+      <w:r>
+        <w:t>Bass, L., Clements, P., &amp; Kazman, R. (2012). Software Architecture in Practice (3. b.). Boston: Addison-Wesley.</w:t>
       </w:r>
     </w:p>
     <w:p>
@@ -33388,40 +33435,14 @@
         <w:spacing w:after="240" w:line="240" w:lineRule="auto"/>
         <w:ind w:right="0" w:firstLine="0"/>
       </w:pPr>
-      <w:proofErr w:type="spellStart"/>
-      <w:r>
-        <w:t>Basumallick</w:t>
-      </w:r>
-      <w:proofErr w:type="spellEnd"/>
-      <w:r>
-        <w:t xml:space="preserve">, C. (2022). </w:t>
-      </w:r>
-      <w:proofErr w:type="spellStart"/>
-      <w:r>
-        <w:t>What</w:t>
-      </w:r>
-      <w:proofErr w:type="spellEnd"/>
-      <w:r>
-        <w:t xml:space="preserve"> is </w:t>
-      </w:r>
-      <w:proofErr w:type="gramStart"/>
-      <w:r>
-        <w:t>Docker?.</w:t>
-      </w:r>
-      <w:proofErr w:type="gramEnd"/>
-      <w:r>
-        <w:t xml:space="preserve"> </w:t>
-      </w:r>
-      <w:proofErr w:type="spellStart"/>
+      <w:r>
+        <w:t xml:space="preserve">Basumallick, C. (2022). What is Docker?. </w:t>
+      </w:r>
       <w:r>
         <w:t>S</w:t>
       </w:r>
       <w:r>
-        <w:t>piceworks</w:t>
-      </w:r>
-      <w:proofErr w:type="spellEnd"/>
-      <w:r>
-        <w:t>. https://www.spiceworks.com/tech/big-data/articles/what-is-docker/ adresinden alındı.</w:t>
+        <w:t>piceworks. https://www.spiceworks.com/tech/big-data/articles/what-is-docker/ adresinden alındı.</w:t>
       </w:r>
     </w:p>
     <w:p>
@@ -33431,23 +33452,7 @@
         <w:ind w:right="0" w:firstLine="0"/>
       </w:pPr>
       <w:r>
-        <w:t xml:space="preserve">Cebeci, K., &amp; </w:t>
-      </w:r>
-      <w:proofErr w:type="spellStart"/>
-      <w:r>
-        <w:t>Korçak</w:t>
-      </w:r>
-      <w:proofErr w:type="spellEnd"/>
-      <w:r>
-        <w:t xml:space="preserve">, Ö. (2020). Design of an Enterprise Level Architecture </w:t>
-      </w:r>
-      <w:proofErr w:type="spellStart"/>
-      <w:r>
-        <w:t>Based</w:t>
-      </w:r>
-      <w:proofErr w:type="spellEnd"/>
-      <w:r>
-        <w:t xml:space="preserve"> on Microservices. Bilişim Teknolojileri Dergisi, 13(4), 357-371.</w:t>
+        <w:t>Cebeci, K., &amp; Korçak, Ö. (2020). Design of an Enterprise Level Architecture Based on Microservices. Bilişim Teknolojileri Dergisi, 13(4), 357-371.</w:t>
       </w:r>
     </w:p>
     <w:p>
@@ -33457,79 +33462,7 @@
         <w:ind w:right="0" w:firstLine="0"/>
       </w:pPr>
       <w:r>
-        <w:t xml:space="preserve">Chen, R., </w:t>
-      </w:r>
-      <w:proofErr w:type="spellStart"/>
-      <w:r>
-        <w:t>Li</w:t>
-      </w:r>
-      <w:proofErr w:type="spellEnd"/>
-      <w:r>
-        <w:t xml:space="preserve">, S., &amp; </w:t>
-      </w:r>
-      <w:proofErr w:type="spellStart"/>
-      <w:r>
-        <w:t>Li</w:t>
-      </w:r>
-      <w:proofErr w:type="spellEnd"/>
-      <w:r>
-        <w:t xml:space="preserve">, Z. (2017). </w:t>
-      </w:r>
-      <w:proofErr w:type="spellStart"/>
-      <w:r>
-        <w:t>From</w:t>
-      </w:r>
-      <w:proofErr w:type="spellEnd"/>
-      <w:r>
-        <w:t xml:space="preserve"> </w:t>
-      </w:r>
-      <w:proofErr w:type="spellStart"/>
-      <w:r>
-        <w:t>Monolith</w:t>
-      </w:r>
-      <w:proofErr w:type="spellEnd"/>
-      <w:r>
-        <w:t xml:space="preserve"> </w:t>
-      </w:r>
-      <w:proofErr w:type="spellStart"/>
-      <w:r>
-        <w:t>to</w:t>
-      </w:r>
-      <w:proofErr w:type="spellEnd"/>
-      <w:r>
-        <w:t xml:space="preserve"> Microservices: A </w:t>
-      </w:r>
-      <w:proofErr w:type="spellStart"/>
-      <w:r>
-        <w:t>Dataflow</w:t>
-      </w:r>
-      <w:proofErr w:type="spellEnd"/>
-      <w:r>
-        <w:t xml:space="preserve">-Driven </w:t>
-      </w:r>
-      <w:proofErr w:type="spellStart"/>
-      <w:r>
-        <w:t>Approach</w:t>
-      </w:r>
-      <w:proofErr w:type="spellEnd"/>
-      <w:r>
-        <w:t xml:space="preserve">. </w:t>
-      </w:r>
-      <w:proofErr w:type="spellStart"/>
-      <w:r>
-        <w:t>Asia</w:t>
-      </w:r>
-      <w:proofErr w:type="spellEnd"/>
-      <w:r>
-        <w:t xml:space="preserve">-Pacific Software </w:t>
-      </w:r>
-      <w:proofErr w:type="spellStart"/>
-      <w:r>
-        <w:t>Engineering</w:t>
-      </w:r>
-      <w:proofErr w:type="spellEnd"/>
-      <w:r>
-        <w:t xml:space="preserve"> Conference (APSEC)</w:t>
+        <w:t>Chen, R., Li, S., &amp; Li, Z. (2017). From Monolith to Microservices: A Dataflow-Driven Approach. Asia-Pacific Software Engineering Conference (APSEC)</w:t>
       </w:r>
       <w:r>
         <w:rPr>
@@ -33558,47 +33491,7 @@
         <w:ind w:right="0" w:firstLine="0"/>
       </w:pPr>
       <w:r>
-        <w:t xml:space="preserve">Cloud Academy Team. (2023). Docker </w:t>
-      </w:r>
-      <w:proofErr w:type="spellStart"/>
-      <w:r>
-        <w:t>vs</w:t>
-      </w:r>
-      <w:proofErr w:type="spellEnd"/>
-      <w:r>
-        <w:t xml:space="preserve"> Virtual Machines: </w:t>
-      </w:r>
-      <w:proofErr w:type="spellStart"/>
-      <w:r>
-        <w:t>Differences</w:t>
-      </w:r>
-      <w:proofErr w:type="spellEnd"/>
-      <w:r>
-        <w:t xml:space="preserve"> </w:t>
-      </w:r>
-      <w:proofErr w:type="spellStart"/>
-      <w:r>
-        <w:t>You</w:t>
-      </w:r>
-      <w:proofErr w:type="spellEnd"/>
-      <w:r>
-        <w:t xml:space="preserve"> </w:t>
-      </w:r>
-      <w:proofErr w:type="spellStart"/>
-      <w:r>
-        <w:t>Should</w:t>
-      </w:r>
-      <w:proofErr w:type="spellEnd"/>
-      <w:r>
-        <w:t xml:space="preserve"> </w:t>
-      </w:r>
-      <w:proofErr w:type="spellStart"/>
-      <w:r>
-        <w:t>Know</w:t>
-      </w:r>
-      <w:proofErr w:type="spellEnd"/>
-      <w:r>
-        <w:t>. Cloud Academy. https://cloudacademy.com/blog/docker-vs-virtual-machines-differences-you-should-know/ adresinden alındı.</w:t>
+        <w:t>Cloud Academy Team. (2023). Docker vs Virtual Machines: Differences You Should Know. Cloud Academy. https://cloudacademy.com/blog/docker-vs-virtual-machines-differences-you-should-know/ adresinden alındı.</w:t>
       </w:r>
     </w:p>
     <w:p>
@@ -33608,55 +33501,7 @@
         <w:ind w:right="0" w:firstLine="0"/>
       </w:pPr>
       <w:r>
-        <w:t xml:space="preserve">Çilingir, S. (2023). How </w:t>
-      </w:r>
-      <w:proofErr w:type="spellStart"/>
-      <w:r>
-        <w:t>to</w:t>
-      </w:r>
-      <w:proofErr w:type="spellEnd"/>
-      <w:r>
-        <w:t xml:space="preserve"> </w:t>
-      </w:r>
-      <w:proofErr w:type="spellStart"/>
-      <w:r>
-        <w:t>Convert</w:t>
-      </w:r>
-      <w:proofErr w:type="spellEnd"/>
-      <w:r>
-        <w:t xml:space="preserve"> </w:t>
-      </w:r>
-      <w:proofErr w:type="spellStart"/>
-      <w:r>
-        <w:t>Monolithic</w:t>
-      </w:r>
-      <w:proofErr w:type="spellEnd"/>
-      <w:r>
-        <w:t xml:space="preserve"> Architecture </w:t>
-      </w:r>
-      <w:proofErr w:type="spellStart"/>
-      <w:r>
-        <w:t>to</w:t>
-      </w:r>
-      <w:proofErr w:type="spellEnd"/>
-      <w:r>
-        <w:t xml:space="preserve"> Microservices Architecture: Strangler </w:t>
-      </w:r>
-      <w:proofErr w:type="spellStart"/>
-      <w:r>
-        <w:t>Pattern</w:t>
-      </w:r>
-      <w:proofErr w:type="spellEnd"/>
-      <w:r>
-        <w:t xml:space="preserve">. </w:t>
-      </w:r>
-      <w:proofErr w:type="spellStart"/>
-      <w:r>
-        <w:t>Fimple</w:t>
-      </w:r>
-      <w:proofErr w:type="spellEnd"/>
-      <w:r>
-        <w:t>. https://fimple.co.uk/how-to-convert-monolithic-architecture-to-microservices-architecture-strangler-pattern/ adresinden alındı.</w:t>
+        <w:t>Çilingir, S. (2023). How to Convert Monolithic Architecture to Microservices Architecture: Strangler Pattern. Fimple. https://fimple.co.uk/how-to-convert-monolithic-architecture-to-microservices-architecture-strangler-pattern/ adresinden alındı.</w:t>
       </w:r>
     </w:p>
     <w:p>
@@ -33665,49 +33510,8 @@
         <w:spacing w:after="240" w:line="240" w:lineRule="auto"/>
         <w:ind w:right="0" w:firstLine="0"/>
       </w:pPr>
-      <w:proofErr w:type="spellStart"/>
-      <w:proofErr w:type="gramStart"/>
-      <w:r>
-        <w:t>docker.docs</w:t>
-      </w:r>
-      <w:proofErr w:type="spellEnd"/>
-      <w:proofErr w:type="gramEnd"/>
-      <w:r>
-        <w:t xml:space="preserve">. (2024). </w:t>
-      </w:r>
-      <w:proofErr w:type="spellStart"/>
-      <w:r>
-        <w:t>Get</w:t>
-      </w:r>
-      <w:proofErr w:type="spellEnd"/>
-      <w:r>
-        <w:t xml:space="preserve"> </w:t>
-      </w:r>
-      <w:proofErr w:type="spellStart"/>
-      <w:r>
-        <w:t>Started</w:t>
-      </w:r>
-      <w:proofErr w:type="spellEnd"/>
-      <w:r>
-        <w:t xml:space="preserve"> </w:t>
-      </w:r>
-      <w:proofErr w:type="spellStart"/>
-      <w:r>
-        <w:t>with</w:t>
-      </w:r>
-      <w:proofErr w:type="spellEnd"/>
-      <w:r>
-        <w:t xml:space="preserve"> Docker. </w:t>
-      </w:r>
-      <w:proofErr w:type="spellStart"/>
-      <w:proofErr w:type="gramStart"/>
-      <w:r>
-        <w:t>docker.docs</w:t>
-      </w:r>
-      <w:proofErr w:type="spellEnd"/>
-      <w:proofErr w:type="gramEnd"/>
-      <w:r>
-        <w:t>. https://docs.docker.com/get-started/overview/ adresinden alındı.</w:t>
+      <w:r>
+        <w:t>docker.docs. (2024). Get Started with Docker. docker.docs. https://docs.docker.com/get-started/overview/ adresinden alındı.</w:t>
       </w:r>
     </w:p>
     <w:p>
@@ -33717,31 +33521,7 @@
         <w:ind w:right="0" w:firstLine="0"/>
       </w:pPr>
       <w:r>
-        <w:t xml:space="preserve">Ebert, C., </w:t>
-      </w:r>
-      <w:proofErr w:type="spellStart"/>
-      <w:r>
-        <w:t>Gallardo</w:t>
-      </w:r>
-      <w:proofErr w:type="spellEnd"/>
-      <w:r>
-        <w:t xml:space="preserve">, G., </w:t>
-      </w:r>
-      <w:proofErr w:type="spellStart"/>
-      <w:r>
-        <w:t>Hernantes</w:t>
-      </w:r>
-      <w:proofErr w:type="spellEnd"/>
-      <w:r>
-        <w:t xml:space="preserve">, J., &amp; </w:t>
-      </w:r>
-      <w:proofErr w:type="spellStart"/>
-      <w:r>
-        <w:t>Serrano</w:t>
-      </w:r>
-      <w:proofErr w:type="spellEnd"/>
-      <w:r>
-        <w:t>, N. (2016). DevOps. IEEE Software, 33(3), 94-100.</w:t>
+        <w:t>Ebert, C., Gallardo, G., Hernantes, J., &amp; Serrano, N. (2016). DevOps. IEEE Software, 33(3), 94-100.</w:t>
       </w:r>
     </w:p>
     <w:p>
@@ -33770,56 +33550,14 @@
         <w:spacing w:after="240" w:line="240" w:lineRule="auto"/>
         <w:ind w:right="0" w:firstLine="0"/>
       </w:pPr>
-      <w:proofErr w:type="spellStart"/>
-      <w:r>
-        <w:t>Growth</w:t>
-      </w:r>
-      <w:proofErr w:type="spellEnd"/>
-      <w:r>
-        <w:t xml:space="preserve"> Acceleration </w:t>
-      </w:r>
-      <w:proofErr w:type="spellStart"/>
-      <w:r>
-        <w:t>Partners</w:t>
-      </w:r>
-      <w:proofErr w:type="spellEnd"/>
-      <w:r>
-        <w:t xml:space="preserve">. (2024). A </w:t>
-      </w:r>
-      <w:proofErr w:type="spellStart"/>
-      <w:r>
-        <w:t>Brief</w:t>
-      </w:r>
-      <w:proofErr w:type="spellEnd"/>
-      <w:r>
-        <w:t xml:space="preserve"> </w:t>
-      </w:r>
-      <w:proofErr w:type="spellStart"/>
-      <w:r>
-        <w:t>History</w:t>
-      </w:r>
-      <w:proofErr w:type="spellEnd"/>
-      <w:r>
-        <w:t xml:space="preserve"> of Microservices: </w:t>
-      </w:r>
-      <w:proofErr w:type="spellStart"/>
-      <w:r>
-        <w:t>Part</w:t>
-      </w:r>
-      <w:proofErr w:type="spellEnd"/>
-      <w:r>
-        <w:t xml:space="preserve"> I. </w:t>
-      </w:r>
-      <w:proofErr w:type="spellStart"/>
+      <w:r>
+        <w:t xml:space="preserve">Growth Acceleration Partners. (2024). A Brief History of Microservices: Part I. </w:t>
+      </w:r>
       <w:r>
         <w:t>M</w:t>
       </w:r>
       <w:r>
-        <w:t>edium</w:t>
-      </w:r>
-      <w:proofErr w:type="spellEnd"/>
-      <w:r>
-        <w:t>. https://medium.com/@wearegap/a-brief-history-of-microservices-part-i-958c41a1555e adresinden alındı.</w:t>
+        <w:t>edium. https://medium.com/@wearegap/a-brief-history-of-microservices-part-i-958c41a1555e adresinden alındı.</w:t>
       </w:r>
     </w:p>
     <w:p>
@@ -33828,38 +33566,9 @@
         <w:spacing w:after="240" w:line="240" w:lineRule="auto"/>
         <w:ind w:right="0" w:firstLine="0"/>
       </w:pPr>
-      <w:proofErr w:type="spellStart"/>
       <w:r>
         <w:lastRenderedPageBreak/>
-        <w:t>Ilyukha</w:t>
-      </w:r>
-      <w:proofErr w:type="spellEnd"/>
-      <w:r>
-        <w:t xml:space="preserve">, V. (2024). </w:t>
-      </w:r>
-      <w:proofErr w:type="spellStart"/>
-      <w:r>
-        <w:t>Monolith</w:t>
-      </w:r>
-      <w:proofErr w:type="spellEnd"/>
-      <w:r>
-        <w:t xml:space="preserve"> </w:t>
-      </w:r>
-      <w:proofErr w:type="spellStart"/>
-      <w:r>
-        <w:t>vs</w:t>
-      </w:r>
-      <w:proofErr w:type="spellEnd"/>
-      <w:r>
-        <w:t xml:space="preserve"> Microservices Architecture. </w:t>
-      </w:r>
-      <w:proofErr w:type="spellStart"/>
-      <w:r>
-        <w:t>Jelvix</w:t>
-      </w:r>
-      <w:proofErr w:type="spellEnd"/>
-      <w:r>
-        <w:t>. https://jelvix.com/blog/monolith-vs-microservices-architecture adresinden alındı.</w:t>
+        <w:t>Ilyukha, V. (2024). Monolith vs Microservices Architecture. Jelvix. https://jelvix.com/blog/monolith-vs-microservices-architecture adresinden alındı.</w:t>
       </w:r>
     </w:p>
     <w:p>
@@ -33868,56 +33577,14 @@
         <w:spacing w:after="240" w:line="240" w:lineRule="auto"/>
         <w:ind w:right="0" w:firstLine="0"/>
       </w:pPr>
-      <w:proofErr w:type="spellStart"/>
-      <w:r>
-        <w:t>Jayasooriya</w:t>
-      </w:r>
-      <w:proofErr w:type="spellEnd"/>
-      <w:r>
-        <w:t xml:space="preserve">, P. (2024). </w:t>
-      </w:r>
-      <w:proofErr w:type="spellStart"/>
-      <w:r>
-        <w:t>Monolithic</w:t>
-      </w:r>
-      <w:proofErr w:type="spellEnd"/>
-      <w:r>
-        <w:t xml:space="preserve"> </w:t>
-      </w:r>
-      <w:proofErr w:type="spellStart"/>
-      <w:r>
-        <w:t>vs</w:t>
-      </w:r>
-      <w:proofErr w:type="spellEnd"/>
-      <w:r>
-        <w:t xml:space="preserve"> SOA </w:t>
-      </w:r>
-      <w:proofErr w:type="spellStart"/>
-      <w:r>
-        <w:t>vs</w:t>
-      </w:r>
-      <w:proofErr w:type="spellEnd"/>
-      <w:r>
-        <w:t xml:space="preserve"> Microservices Architecture: A Java </w:t>
-      </w:r>
-      <w:proofErr w:type="spellStart"/>
-      <w:r>
-        <w:t>Perspective</w:t>
-      </w:r>
-      <w:proofErr w:type="spellEnd"/>
-      <w:r>
-        <w:t xml:space="preserve">. </w:t>
-      </w:r>
-      <w:proofErr w:type="spellStart"/>
+      <w:r>
+        <w:t xml:space="preserve">Jayasooriya, P. (2024). Monolithic vs SOA vs Microservices Architecture: A Java Perspective. </w:t>
+      </w:r>
       <w:r>
         <w:t>M</w:t>
       </w:r>
       <w:r>
-        <w:t>edium</w:t>
-      </w:r>
-      <w:proofErr w:type="spellEnd"/>
-      <w:r>
-        <w:t>. https://medium.com/@lpramithamj/monolithic-vs-soa-vs-microservices-architecture-a-java-perspective-6d3d9fb26ac7 adresinden alındı.</w:t>
+        <w:t>edium. https://medium.com/@lpramithamj/monolithic-vs-soa-vs-microservices-architecture-a-java-perspective-6d3d9fb26ac7 adresinden alındı.</w:t>
       </w:r>
     </w:p>
     <w:p>
@@ -33926,24 +33593,14 @@
         <w:spacing w:after="240" w:line="240" w:lineRule="auto"/>
         <w:ind w:right="0" w:firstLine="0"/>
       </w:pPr>
-      <w:proofErr w:type="spellStart"/>
-      <w:r>
-        <w:t>Kızılpınar</w:t>
-      </w:r>
-      <w:proofErr w:type="spellEnd"/>
-      <w:r>
-        <w:t xml:space="preserve">, D. (2021). Data Consistency in Microservices Architecture. </w:t>
-      </w:r>
-      <w:proofErr w:type="spellStart"/>
+      <w:r>
+        <w:t xml:space="preserve">Kızılpınar, D. (2021). Data Consistency in Microservices Architecture. </w:t>
+      </w:r>
       <w:r>
         <w:t>M</w:t>
       </w:r>
       <w:r>
-        <w:t>edium</w:t>
-      </w:r>
-      <w:proofErr w:type="spellEnd"/>
-      <w:r>
-        <w:t>. https://dilfuruz.medium.com/data-consistency-in-microservices-architecture-5c67e0f65256 adresinden alındı.</w:t>
+        <w:t>edium. https://dilfuruz.medium.com/data-consistency-in-microservices-architecture-5c67e0f65256 adresinden alındı.</w:t>
       </w:r>
     </w:p>
     <w:p>
@@ -33952,41 +33609,8 @@
         <w:spacing w:after="240" w:line="240" w:lineRule="auto"/>
         <w:ind w:right="0" w:firstLine="0"/>
       </w:pPr>
-      <w:proofErr w:type="spellStart"/>
-      <w:proofErr w:type="gramStart"/>
-      <w:r>
-        <w:t>kubernetes</w:t>
-      </w:r>
-      <w:proofErr w:type="spellEnd"/>
-      <w:proofErr w:type="gramEnd"/>
-      <w:r>
-        <w:t xml:space="preserve">. (2015). Borg: </w:t>
-      </w:r>
-      <w:proofErr w:type="spellStart"/>
-      <w:r>
-        <w:t>Predecessor</w:t>
-      </w:r>
-      <w:proofErr w:type="spellEnd"/>
-      <w:r>
-        <w:t xml:space="preserve"> </w:t>
-      </w:r>
-      <w:proofErr w:type="spellStart"/>
-      <w:r>
-        <w:t>to</w:t>
-      </w:r>
-      <w:proofErr w:type="spellEnd"/>
-      <w:r>
-        <w:t xml:space="preserve"> Kubernetes. </w:t>
-      </w:r>
-      <w:proofErr w:type="spellStart"/>
-      <w:proofErr w:type="gramStart"/>
-      <w:r>
-        <w:t>kubernetes</w:t>
-      </w:r>
-      <w:proofErr w:type="spellEnd"/>
-      <w:proofErr w:type="gramEnd"/>
-      <w:r>
-        <w:t>. https://kubernetes.io/blog/2015/04/borg-predecessor-to-kubernetes/ adresinden alındı.</w:t>
+      <w:r>
+        <w:t>kubernetes. (2015). Borg: Predecessor to Kubernetes. kubernetes. https://kubernetes.io/blog/2015/04/borg-predecessor-to-kubernetes/ adresinden alındı.</w:t>
       </w:r>
     </w:p>
     <w:p>
@@ -33995,21 +33619,8 @@
         <w:spacing w:after="240" w:line="240" w:lineRule="auto"/>
         <w:ind w:right="0" w:firstLine="0"/>
       </w:pPr>
-      <w:proofErr w:type="spellStart"/>
-      <w:r>
-        <w:t>Lotfy</w:t>
-      </w:r>
-      <w:proofErr w:type="spellEnd"/>
-      <w:r>
-        <w:t xml:space="preserve">, R. (2023). Domain-Driven Design (DDD). </w:t>
-      </w:r>
-      <w:proofErr w:type="spellStart"/>
-      <w:r>
-        <w:t>Linkedin</w:t>
-      </w:r>
-      <w:proofErr w:type="spellEnd"/>
-      <w:r>
-        <w:t>. https://www.linkedin.com/pulse/domain-driven-design-ddd-ramadan-lotfy adresinden alındı.</w:t>
+      <w:r>
+        <w:t>Lotfy, R. (2023). Domain-Driven Design (DDD). Linkedin. https://www.linkedin.com/pulse/domain-driven-design-ddd-ramadan-lotfy adresinden alındı.</w:t>
       </w:r>
     </w:p>
     <w:p>
@@ -34018,93 +33629,8 @@
         <w:spacing w:after="240" w:line="240" w:lineRule="auto"/>
         <w:ind w:right="0" w:firstLine="0"/>
       </w:pPr>
-      <w:proofErr w:type="spellStart"/>
-      <w:r>
-        <w:t>Mell</w:t>
-      </w:r>
-      <w:proofErr w:type="spellEnd"/>
-      <w:r>
-        <w:t xml:space="preserve">, P., &amp; </w:t>
-      </w:r>
-      <w:proofErr w:type="spellStart"/>
-      <w:r>
-        <w:t>Grance</w:t>
-      </w:r>
-      <w:proofErr w:type="spellEnd"/>
-      <w:r>
-        <w:t xml:space="preserve">, T. (2011). </w:t>
-      </w:r>
-      <w:proofErr w:type="spellStart"/>
-      <w:r>
-        <w:t>The</w:t>
-      </w:r>
-      <w:proofErr w:type="spellEnd"/>
-      <w:r>
-        <w:t xml:space="preserve"> NIST Definition of Cloud Computing. </w:t>
-      </w:r>
-      <w:proofErr w:type="spellStart"/>
-      <w:r>
-        <w:t>In</w:t>
-      </w:r>
-      <w:proofErr w:type="spellEnd"/>
-      <w:r>
-        <w:t xml:space="preserve"> R. </w:t>
-      </w:r>
-      <w:proofErr w:type="spellStart"/>
-      <w:r>
-        <w:t>Sturm</w:t>
-      </w:r>
-      <w:proofErr w:type="spellEnd"/>
-      <w:r>
-        <w:t xml:space="preserve">, C. </w:t>
-      </w:r>
-      <w:proofErr w:type="spellStart"/>
-      <w:r>
-        <w:t>Pollard</w:t>
-      </w:r>
-      <w:proofErr w:type="spellEnd"/>
-      <w:r>
-        <w:t xml:space="preserve"> &amp; J. </w:t>
-      </w:r>
-      <w:proofErr w:type="spellStart"/>
-      <w:r>
-        <w:t>Craig</w:t>
-      </w:r>
-      <w:proofErr w:type="spellEnd"/>
-      <w:r>
-        <w:t xml:space="preserve"> (</w:t>
-      </w:r>
-      <w:proofErr w:type="spellStart"/>
-      <w:r>
-        <w:t>Eds</w:t>
-      </w:r>
-      <w:proofErr w:type="spellEnd"/>
-      <w:r>
-        <w:t xml:space="preserve">.), Application </w:t>
-      </w:r>
-      <w:proofErr w:type="spellStart"/>
-      <w:r>
-        <w:t>Performance</w:t>
-      </w:r>
-      <w:proofErr w:type="spellEnd"/>
-      <w:r>
-        <w:t xml:space="preserve"> Management (APM) in </w:t>
-      </w:r>
-      <w:proofErr w:type="spellStart"/>
-      <w:r>
-        <w:t>the</w:t>
-      </w:r>
-      <w:proofErr w:type="spellEnd"/>
-      <w:r>
-        <w:t xml:space="preserve"> </w:t>
-      </w:r>
-      <w:proofErr w:type="spellStart"/>
-      <w:r>
-        <w:t>Digital</w:t>
-      </w:r>
-      <w:proofErr w:type="spellEnd"/>
-      <w:r>
-        <w:t xml:space="preserve"> Enterprise (s. 267-269).</w:t>
+      <w:r>
+        <w:t>Mell, P., &amp; Grance, T. (2011). The NIST Definition of Cloud Computing. In R. Sturm, C. Pollard &amp; J. Craig (Eds.), Application Performance Management (APM) in the Digital Enterprise (s. 267-269).</w:t>
       </w:r>
     </w:p>
     <w:p>
@@ -34113,29 +33639,8 @@
         <w:spacing w:after="240" w:line="240" w:lineRule="auto"/>
         <w:ind w:right="0" w:firstLine="0"/>
       </w:pPr>
-      <w:proofErr w:type="spellStart"/>
-      <w:r>
-        <w:t>Newman</w:t>
-      </w:r>
-      <w:proofErr w:type="spellEnd"/>
-      <w:r>
-        <w:t xml:space="preserve">, S. (2015). </w:t>
-      </w:r>
-      <w:proofErr w:type="spellStart"/>
-      <w:r>
-        <w:t>Building</w:t>
-      </w:r>
-      <w:proofErr w:type="spellEnd"/>
-      <w:r>
-        <w:t xml:space="preserve"> Microservices. O'Reilly Media, </w:t>
-      </w:r>
-      <w:proofErr w:type="spellStart"/>
-      <w:r>
-        <w:t>Inc</w:t>
-      </w:r>
-      <w:proofErr w:type="spellEnd"/>
-      <w:r>
-        <w:t>.</w:t>
+      <w:r>
+        <w:t>Newman, S. (2015). Building Microservices. O'Reilly Media, Inc.</w:t>
       </w:r>
     </w:p>
     <w:p>
@@ -34144,29 +33649,8 @@
         <w:spacing w:after="240" w:line="240" w:lineRule="auto"/>
         <w:ind w:right="0" w:firstLine="0"/>
       </w:pPr>
-      <w:proofErr w:type="spellStart"/>
-      <w:r>
-        <w:t>Pachghare</w:t>
-      </w:r>
-      <w:proofErr w:type="spellEnd"/>
-      <w:r>
-        <w:t xml:space="preserve">, V. K. (2016). Microservices Architecture </w:t>
-      </w:r>
-      <w:proofErr w:type="spellStart"/>
-      <w:r>
-        <w:t>For</w:t>
-      </w:r>
-      <w:proofErr w:type="spellEnd"/>
-      <w:r>
-        <w:t xml:space="preserve"> Cloud Computing. Mat </w:t>
-      </w:r>
-      <w:proofErr w:type="spellStart"/>
-      <w:r>
-        <w:t>Journals</w:t>
-      </w:r>
-      <w:proofErr w:type="spellEnd"/>
-      <w:r>
-        <w:t>, 2(1), 1-13.</w:t>
+      <w:r>
+        <w:t>Pachghare, V. K. (2016). Microservices Architecture For Cloud Computing. Mat Journals, 2(1), 1-13.</w:t>
       </w:r>
     </w:p>
     <w:p>
@@ -34175,29 +33659,8 @@
         <w:spacing w:after="240" w:line="240" w:lineRule="auto"/>
         <w:ind w:right="0" w:firstLine="0"/>
       </w:pPr>
-      <w:proofErr w:type="spellStart"/>
-      <w:r>
-        <w:t>Pantic</w:t>
-      </w:r>
-      <w:proofErr w:type="spellEnd"/>
-      <w:r>
-        <w:t xml:space="preserve">, N. (2022). Kubernetes Architecture </w:t>
-      </w:r>
-      <w:proofErr w:type="spellStart"/>
-      <w:r>
-        <w:t>Diagram</w:t>
-      </w:r>
-      <w:proofErr w:type="spellEnd"/>
-      <w:r>
-        <w:t xml:space="preserve">. </w:t>
-      </w:r>
-      <w:proofErr w:type="spellStart"/>
-      <w:r>
-        <w:t>ClickIT</w:t>
-      </w:r>
-      <w:proofErr w:type="spellEnd"/>
-      <w:r>
-        <w:t>. https://www.clickittech.com/devops/kubernetes-architecture-diagram/ adresinden alındı.</w:t>
+      <w:r>
+        <w:t>Pantic, N. (2022). Kubernetes Architecture Diagram. ClickIT. https://www.clickittech.com/devops/kubernetes-architecture-diagram/ adresinden alındı.</w:t>
       </w:r>
     </w:p>
     <w:p>
@@ -34207,63 +33670,7 @@
         <w:ind w:right="0" w:firstLine="0"/>
       </w:pPr>
       <w:r>
-        <w:t xml:space="preserve">Perry, D. E., &amp; </w:t>
-      </w:r>
-      <w:proofErr w:type="spellStart"/>
-      <w:r>
-        <w:t>Wolf</w:t>
-      </w:r>
-      <w:proofErr w:type="spellEnd"/>
-      <w:r>
-        <w:t xml:space="preserve">, A. L. (1992). </w:t>
-      </w:r>
-      <w:proofErr w:type="spellStart"/>
-      <w:r>
-        <w:t>Foundations</w:t>
-      </w:r>
-      <w:proofErr w:type="spellEnd"/>
-      <w:r>
-        <w:t xml:space="preserve"> </w:t>
-      </w:r>
-      <w:proofErr w:type="spellStart"/>
-      <w:r>
-        <w:t>for</w:t>
-      </w:r>
-      <w:proofErr w:type="spellEnd"/>
-      <w:r>
-        <w:t xml:space="preserve"> </w:t>
-      </w:r>
-      <w:proofErr w:type="spellStart"/>
-      <w:r>
-        <w:t>the</w:t>
-      </w:r>
-      <w:proofErr w:type="spellEnd"/>
-      <w:r>
-        <w:t xml:space="preserve"> </w:t>
-      </w:r>
-      <w:proofErr w:type="spellStart"/>
-      <w:r>
-        <w:t>Study</w:t>
-      </w:r>
-      <w:proofErr w:type="spellEnd"/>
-      <w:r>
-        <w:t xml:space="preserve"> of Software Architecture. Software </w:t>
-      </w:r>
-      <w:proofErr w:type="spellStart"/>
-      <w:r>
-        <w:t>Engineering</w:t>
-      </w:r>
-      <w:proofErr w:type="spellEnd"/>
-      <w:r>
-        <w:t xml:space="preserve"> </w:t>
-      </w:r>
-      <w:proofErr w:type="spellStart"/>
-      <w:r>
-        <w:t>Notes</w:t>
-      </w:r>
-      <w:proofErr w:type="spellEnd"/>
-      <w:r>
-        <w:t>, 17(4), 41.</w:t>
+        <w:t>Perry, D. E., &amp; Wolf, A. L. (1992). Foundations for the Study of Software Architecture. Software Engineering Notes, 17(4), 41.</w:t>
       </w:r>
     </w:p>
     <w:p>
@@ -34272,69 +33679,8 @@
         <w:spacing w:after="240" w:line="240" w:lineRule="auto"/>
         <w:ind w:right="0" w:firstLine="0"/>
       </w:pPr>
-      <w:proofErr w:type="spellStart"/>
-      <w:r>
-        <w:t>Phelan</w:t>
-      </w:r>
-      <w:proofErr w:type="spellEnd"/>
-      <w:r>
-        <w:t xml:space="preserve">, T. (2021). </w:t>
-      </w:r>
-      <w:proofErr w:type="spellStart"/>
-      <w:r>
-        <w:t>Why</w:t>
-      </w:r>
-      <w:proofErr w:type="spellEnd"/>
-      <w:r>
-        <w:t xml:space="preserve"> </w:t>
-      </w:r>
-      <w:proofErr w:type="spellStart"/>
-      <w:r>
-        <w:t>CEOs</w:t>
-      </w:r>
-      <w:proofErr w:type="spellEnd"/>
-      <w:r>
-        <w:t xml:space="preserve"> </w:t>
-      </w:r>
-      <w:proofErr w:type="spellStart"/>
-      <w:r>
-        <w:t>Should</w:t>
-      </w:r>
-      <w:proofErr w:type="spellEnd"/>
-      <w:r>
-        <w:t xml:space="preserve"> </w:t>
-      </w:r>
-      <w:proofErr w:type="spellStart"/>
-      <w:r>
-        <w:t>Learn</w:t>
-      </w:r>
-      <w:proofErr w:type="spellEnd"/>
-      <w:r>
-        <w:t xml:space="preserve"> </w:t>
-      </w:r>
-      <w:proofErr w:type="spellStart"/>
-      <w:r>
-        <w:t>the</w:t>
-      </w:r>
-      <w:proofErr w:type="spellEnd"/>
-      <w:r>
-        <w:t xml:space="preserve"> Kubernetes </w:t>
-      </w:r>
-      <w:proofErr w:type="spellStart"/>
-      <w:r>
-        <w:t>Way</w:t>
-      </w:r>
-      <w:proofErr w:type="spellEnd"/>
-      <w:r>
-        <w:t xml:space="preserve"> of </w:t>
-      </w:r>
-      <w:proofErr w:type="spellStart"/>
-      <w:r>
-        <w:t>Thinking</w:t>
-      </w:r>
-      <w:proofErr w:type="spellEnd"/>
-      <w:r>
-        <w:t>. CIO. https://www.cio.com/article/189372/why-ceos-should-learn-the-kubernetes-way-of-thinking.html adresinden alındı.</w:t>
+      <w:r>
+        <w:t>Phelan, T. (2021). Why CEOs Should Learn the Kubernetes Way of Thinking. CIO. https://www.cio.com/article/189372/why-ceos-should-learn-the-kubernetes-way-of-thinking.html adresinden alındı.</w:t>
       </w:r>
     </w:p>
     <w:p>
@@ -34343,37 +33689,8 @@
         <w:spacing w:after="240" w:line="240" w:lineRule="auto"/>
         <w:ind w:right="0" w:firstLine="0"/>
       </w:pPr>
-      <w:proofErr w:type="spellStart"/>
-      <w:r>
-        <w:t>Red</w:t>
-      </w:r>
-      <w:proofErr w:type="spellEnd"/>
-      <w:r>
-        <w:t xml:space="preserve"> Hat. (2022). IaaS </w:t>
-      </w:r>
-      <w:proofErr w:type="spellStart"/>
-      <w:r>
-        <w:t>vs</w:t>
-      </w:r>
-      <w:proofErr w:type="spellEnd"/>
-      <w:r>
-        <w:t xml:space="preserve"> PaaS </w:t>
-      </w:r>
-      <w:proofErr w:type="spellStart"/>
-      <w:r>
-        <w:t>vs</w:t>
-      </w:r>
-      <w:proofErr w:type="spellEnd"/>
-      <w:r>
-        <w:t xml:space="preserve"> SaaS. </w:t>
-      </w:r>
-      <w:proofErr w:type="spellStart"/>
-      <w:r>
-        <w:t>Red</w:t>
-      </w:r>
-      <w:proofErr w:type="spellEnd"/>
-      <w:r>
-        <w:t xml:space="preserve"> Hat. https://www.redhat.com/en/topics/cloud-computing/iaas-vs-paas-vs-saas adresinden alındı.</w:t>
+      <w:r>
+        <w:t>Red Hat. (2022). IaaS vs PaaS vs SaaS. Red Hat. https://www.redhat.com/en/topics/cloud-computing/iaas-vs-paas-vs-saas adresinden alındı.</w:t>
       </w:r>
     </w:p>
     <w:p>
@@ -34383,42 +33700,13 @@
         <w:ind w:right="0" w:firstLine="0"/>
       </w:pPr>
       <w:r>
-        <w:t xml:space="preserve">Sanchez, J. (2024). A </w:t>
-      </w:r>
-      <w:proofErr w:type="spellStart"/>
-      <w:r>
-        <w:t>Brief</w:t>
-      </w:r>
-      <w:proofErr w:type="spellEnd"/>
-      <w:r>
-        <w:t xml:space="preserve"> </w:t>
-      </w:r>
-      <w:proofErr w:type="spellStart"/>
-      <w:r>
-        <w:t>History</w:t>
-      </w:r>
-      <w:proofErr w:type="spellEnd"/>
-      <w:r>
-        <w:t xml:space="preserve"> of Microservices: </w:t>
-      </w:r>
-      <w:proofErr w:type="spellStart"/>
-      <w:r>
-        <w:t>Part</w:t>
-      </w:r>
-      <w:proofErr w:type="spellEnd"/>
-      <w:r>
-        <w:t xml:space="preserve"> I. </w:t>
-      </w:r>
-      <w:proofErr w:type="spellStart"/>
+        <w:t xml:space="preserve">Sanchez, J. (2024). A Brief History of Microservices: Part I. </w:t>
+      </w:r>
       <w:r>
         <w:t>M</w:t>
       </w:r>
       <w:r>
-        <w:t>edium</w:t>
-      </w:r>
-      <w:proofErr w:type="spellEnd"/>
-      <w:r>
-        <w:t>. https://medium.com/@wearegap/a-brief-history-of-microservices-part-i-958c41a1555e adresinden alındı.</w:t>
+        <w:t>edium. https://medium.com/@wearegap/a-brief-history-of-microservices-part-i-958c41a1555e adresinden alındı.</w:t>
       </w:r>
     </w:p>
     <w:p>
@@ -34427,37 +33715,8 @@
         <w:spacing w:after="240" w:line="240" w:lineRule="auto"/>
         <w:ind w:right="0" w:firstLine="0"/>
       </w:pPr>
-      <w:proofErr w:type="spellStart"/>
-      <w:r>
-        <w:t>Sommerville</w:t>
-      </w:r>
-      <w:proofErr w:type="spellEnd"/>
-      <w:r>
-        <w:t xml:space="preserve">, I. (2010). Software </w:t>
-      </w:r>
-      <w:proofErr w:type="spellStart"/>
-      <w:r>
-        <w:t>Engineering</w:t>
-      </w:r>
-      <w:proofErr w:type="spellEnd"/>
-      <w:r>
-        <w:t xml:space="preserve"> (9. b.). </w:t>
-      </w:r>
-      <w:proofErr w:type="spellStart"/>
-      <w:r>
-        <w:t>Pearson</w:t>
-      </w:r>
-      <w:proofErr w:type="spellEnd"/>
-      <w:r>
-        <w:t xml:space="preserve"> </w:t>
-      </w:r>
-      <w:proofErr w:type="spellStart"/>
-      <w:r>
-        <w:t>Education</w:t>
-      </w:r>
-      <w:proofErr w:type="spellEnd"/>
-      <w:r>
-        <w:t xml:space="preserve"> Limited.</w:t>
+      <w:r>
+        <w:t>Sommerville, I. (2010). Software Engineering (9. b.). Pearson Education Limited.</w:t>
       </w:r>
     </w:p>
     <w:p>
@@ -34478,15 +33737,7 @@
       </w:pPr>
       <w:r>
         <w:lastRenderedPageBreak/>
-        <w:t xml:space="preserve">Yasar, K. (2023). Cloud Computing. </w:t>
-      </w:r>
-      <w:proofErr w:type="spellStart"/>
-      <w:r>
-        <w:t>TechTarget</w:t>
-      </w:r>
-      <w:proofErr w:type="spellEnd"/>
-      <w:r>
-        <w:t>. https://www.techtarget.com/searchcloudcomputing/definition/cloud-computing adresinden alındı.</w:t>
+        <w:t>Yasar, K. (2023). Cloud Computing. TechTarget. https://www.techtarget.com/searchcloudcomputing/definition/cloud-computing adresinden alındı.</w:t>
       </w:r>
     </w:p>
     <w:p>
@@ -38029,6 +37280,7 @@
   <w:style w:type="character" w:default="1" w:styleId="VarsaylanParagrafYazTipi">
     <w:name w:val="Default Paragraph Font"/>
     <w:uiPriority w:val="1"/>
+    <w:semiHidden/>
     <w:unhideWhenUsed/>
   </w:style>
   <w:style w:type="table" w:default="1" w:styleId="NormalTablo">

</xml_diff>